<commit_message>
update doc for 6.5.8.6
</commit_message>
<xml_diff>
--- a/Document/Tutorials/Scut入门初级教程.docx
+++ b/Document/Tutorials/Scut入门初级教程.docx
@@ -16392,7 +16392,6 @@
       <w:pPr>
         <w:rPr>
           <w:rStyle w:val="a7"/>
-          <w:rFonts w:hint="eastAsia"/>
         </w:rPr>
       </w:pPr>
       <w:r>
@@ -16413,7 +16412,6 @@
     <w:p>
       <w:pPr>
         <w:rPr>
-          <w:rFonts w:hint="eastAsia"/>
           <w:lang w:eastAsia="zh-CN"/>
         </w:rPr>
       </w:pPr>
@@ -23627,6 +23625,39 @@
               </w:rPr>
               <w:t>；</w:t>
             </w:r>
+            <w:r>
+              <w:rPr>
+                <w:rStyle w:val="a7"/>
+                <w:rFonts w:hint="eastAsia"/>
+                <w:b w:val="0"/>
+                <w:sz w:val="21"/>
+                <w:szCs w:val="21"/>
+                <w:lang w:eastAsia="zh-CN"/>
+              </w:rPr>
+              <w:t>如包的长度为</w:t>
+            </w:r>
+            <w:r>
+              <w:rPr>
+                <w:rStyle w:val="a7"/>
+                <w:rFonts w:hint="eastAsia"/>
+                <w:b w:val="0"/>
+                <w:sz w:val="21"/>
+                <w:szCs w:val="21"/>
+                <w:lang w:eastAsia="zh-CN"/>
+              </w:rPr>
+              <w:t>60</w:t>
+            </w:r>
+            <w:r>
+              <w:rPr>
+                <w:rStyle w:val="a7"/>
+                <w:rFonts w:hint="eastAsia"/>
+                <w:b w:val="0"/>
+                <w:sz w:val="21"/>
+                <w:szCs w:val="21"/>
+                <w:lang w:eastAsia="zh-CN"/>
+              </w:rPr>
+              <w:t>则</w:t>
+            </w:r>
           </w:p>
           <w:p>
             <w:pPr>
@@ -23680,7 +23711,16 @@
                 <w:b w:val="0"/>
                 <w:lang w:eastAsia="zh-CN"/>
               </w:rPr>
-              <w:t>44 + Pack</w:t>
+              <w:t>60</w:t>
+            </w:r>
+            <w:r>
+              <w:rPr>
+                <w:rStyle w:val="a7"/>
+                <w:rFonts w:hint="eastAsia"/>
+                <w:b w:val="0"/>
+                <w:lang w:eastAsia="zh-CN"/>
+              </w:rPr>
+              <w:t xml:space="preserve"> + Pack</w:t>
             </w:r>
           </w:p>
         </w:tc>
@@ -23846,12 +23886,44 @@
             <w:r>
               <w:rPr>
                 <w:rStyle w:val="a7"/>
+                <w:rFonts w:hint="eastAsia"/>
                 <w:b w:val="0"/>
                 <w:sz w:val="21"/>
                 <w:szCs w:val="21"/>
                 <w:lang w:eastAsia="zh-CN"/>
               </w:rPr>
-              <w:t>44 + 44 + Pack</w:t>
+              <w:t>60</w:t>
+            </w:r>
+            <w:r>
+              <w:rPr>
+                <w:rStyle w:val="a7"/>
+                <w:b w:val="0"/>
+                <w:sz w:val="21"/>
+                <w:szCs w:val="21"/>
+                <w:lang w:eastAsia="zh-CN"/>
+              </w:rPr>
+              <w:t xml:space="preserve"> + </w:t>
+            </w:r>
+            <w:r>
+              <w:rPr>
+                <w:rStyle w:val="a7"/>
+                <w:rFonts w:hint="eastAsia"/>
+                <w:b w:val="0"/>
+                <w:sz w:val="21"/>
+                <w:szCs w:val="21"/>
+                <w:lang w:eastAsia="zh-CN"/>
+              </w:rPr>
+              <w:t>60</w:t>
+            </w:r>
+            <w:r>
+              <w:rPr>
+                <w:rStyle w:val="a7"/>
+                <w:b w:val="0"/>
+                <w:sz w:val="21"/>
+                <w:szCs w:val="21"/>
+                <w:lang w:eastAsia="zh-CN"/>
+              </w:rPr>
+              <w:t xml:space="preserve"> + Pack</w:t>
             </w:r>
           </w:p>
         </w:tc>
@@ -24075,7 +24147,18 @@
                 <w:szCs w:val="21"/>
                 <w:lang w:eastAsia="zh-CN"/>
               </w:rPr>
-              <w:t>Ex: 44 + Gzip( 44 +</w:t>
+              <w:t>Ex: 60 + Gzip( 60</w:t>
+            </w:r>
+            <w:r>
+              <w:rPr>
+                <w:rStyle w:val="a7"/>
+                <w:rFonts w:hint="eastAsia"/>
+                <w:b w:val="0"/>
+                <w:sz w:val="21"/>
+                <w:szCs w:val="21"/>
+                <w:lang w:eastAsia="zh-CN"/>
+              </w:rPr>
+              <w:t xml:space="preserve"> +</w:t>
             </w:r>
             <w:r>
               <w:rPr>
@@ -24302,7 +24385,42 @@
           <w:b w:val="0"/>
           <w:lang w:eastAsia="zh-CN"/>
         </w:rPr>
-        <w:t>进制）</w:t>
+        <w:t>进制</w:t>
+      </w:r>
+      <w:r>
+        <w:rPr>
+          <w:rStyle w:val="a7"/>
+          <w:rFonts w:hint="eastAsia"/>
+          <w:b w:val="0"/>
+          <w:lang w:eastAsia="zh-CN"/>
+        </w:rPr>
+        <w:t>，</w:t>
+      </w:r>
+      <w:r>
+        <w:rPr>
+          <w:rStyle w:val="a7"/>
+          <w:b w:val="0"/>
+          <w:lang w:eastAsia="zh-CN"/>
+        </w:rPr>
+        <w:t>smsniff</w:t>
+      </w:r>
+      <w:r>
+        <w:rPr>
+          <w:rStyle w:val="a7"/>
+          <w:rFonts w:hint="eastAsia"/>
+          <w:b w:val="0"/>
+          <w:lang w:eastAsia="zh-CN"/>
+        </w:rPr>
+        <w:t>工具抓包</w:t>
+      </w:r>
+      <w:r>
+        <w:rPr>
+          <w:rStyle w:val="a7"/>
+          <w:rFonts w:hint="eastAsia"/>
+          <w:b w:val="0"/>
+          <w:lang w:eastAsia="zh-CN"/>
+        </w:rPr>
+        <w:t>）</w:t>
       </w:r>
       <w:r>
         <w:rPr>
@@ -24369,22 +24487,38 @@
     </w:p>
     <w:p>
       <w:pPr>
-        <w:pStyle w:val="aa"/>
-        <w:numPr>
-          <w:ilvl w:val="0"/>
-          <w:numId w:val="7"/>
-        </w:numPr>
-        <w:rPr>
-          <w:rStyle w:val="a7"/>
-          <w:lang w:eastAsia="zh-CN"/>
-        </w:rPr>
-      </w:pPr>
-      <w:r>
-        <w:rPr>
-          <w:rStyle w:val="a7"/>
-          <w:rFonts w:hint="eastAsia"/>
-        </w:rPr>
-        <w:t>自定义结构</w:t>
+        <w:pStyle w:val="2"/>
+        <w:rPr>
+          <w:rStyle w:val="a7"/>
+          <w:b/>
+          <w:lang w:eastAsia="zh-CN"/>
+        </w:rPr>
+      </w:pPr>
+      <w:r>
+        <w:rPr>
+          <w:rStyle w:val="a7"/>
+          <w:rFonts w:hint="eastAsia"/>
+          <w:b/>
+        </w:rPr>
+        <w:lastRenderedPageBreak/>
+        <w:t>自定义</w:t>
+      </w:r>
+      <w:r>
+        <w:rPr>
+          <w:rStyle w:val="a7"/>
+          <w:rFonts w:hint="eastAsia"/>
+          <w:b/>
+          <w:lang w:eastAsia="zh-CN"/>
+        </w:rPr>
+        <w:t>通讯消息</w:t>
+      </w:r>
+      <w:r>
+        <w:rPr>
+          <w:rStyle w:val="a7"/>
+          <w:rFonts w:hint="eastAsia"/>
+          <w:b/>
+        </w:rPr>
+        <w:t>结构</w:t>
       </w:r>
     </w:p>
     <w:p>
@@ -24401,7 +24535,6 @@
           <w:rStyle w:val="a7"/>
           <w:rFonts w:hint="eastAsia"/>
         </w:rPr>
-        <w:lastRenderedPageBreak/>
         <w:t>消息请求</w:t>
       </w:r>
     </w:p>
@@ -24572,8 +24705,6 @@
               <w:rPr>
                 <w:rStyle w:val="a7"/>
                 <w:b w:val="0"/>
-                <w:sz w:val="21"/>
-                <w:szCs w:val="21"/>
                 <w:lang w:eastAsia="zh-CN"/>
               </w:rPr>
             </w:pPr>
@@ -24581,8 +24712,6 @@
               <w:rPr>
                 <w:rStyle w:val="a7"/>
                 <w:b w:val="0"/>
-                <w:sz w:val="21"/>
-                <w:szCs w:val="21"/>
                 <w:lang w:eastAsia="zh-CN"/>
               </w:rPr>
               <w:t>MsgId</w:t>
@@ -24600,8 +24729,6 @@
               <w:rPr>
                 <w:rStyle w:val="a7"/>
                 <w:b w:val="0"/>
-                <w:sz w:val="21"/>
-                <w:szCs w:val="21"/>
                 <w:lang w:eastAsia="zh-CN"/>
               </w:rPr>
             </w:pPr>
@@ -24610,11 +24737,27 @@
                 <w:rStyle w:val="a7"/>
                 <w:rFonts w:hint="eastAsia"/>
                 <w:b w:val="0"/>
-                <w:sz w:val="21"/>
-                <w:szCs w:val="21"/>
-                <w:lang w:eastAsia="zh-CN"/>
-              </w:rPr>
-              <w:t>用户请求的编号，递增的方式</w:t>
+                <w:lang w:eastAsia="zh-CN"/>
+              </w:rPr>
+              <w:t>用户请求的编号，</w:t>
+            </w:r>
+            <w:r>
+              <w:rPr>
+                <w:rStyle w:val="a7"/>
+                <w:rFonts w:hint="eastAsia"/>
+                <w:b w:val="0"/>
+                <w:lang w:eastAsia="zh-CN"/>
+              </w:rPr>
+              <w:t>客户端</w:t>
+            </w:r>
+            <w:r>
+              <w:rPr>
+                <w:rStyle w:val="a7"/>
+                <w:rFonts w:hint="eastAsia"/>
+                <w:b w:val="0"/>
+                <w:lang w:eastAsia="zh-CN"/>
+              </w:rPr>
+              <w:t>递增的方式</w:t>
             </w:r>
           </w:p>
         </w:tc>
@@ -24631,8 +24774,6 @@
               <w:rPr>
                 <w:rStyle w:val="a7"/>
                 <w:b w:val="0"/>
-                <w:sz w:val="21"/>
-                <w:szCs w:val="21"/>
                 <w:lang w:eastAsia="zh-CN"/>
               </w:rPr>
             </w:pPr>
@@ -24640,8 +24781,6 @@
               <w:rPr>
                 <w:rStyle w:val="a7"/>
                 <w:b w:val="0"/>
-                <w:sz w:val="21"/>
-                <w:szCs w:val="21"/>
                 <w:lang w:eastAsia="zh-CN"/>
               </w:rPr>
               <w:t>SessionId</w:t>
@@ -24659,8 +24798,6 @@
               <w:rPr>
                 <w:rStyle w:val="a7"/>
                 <w:b w:val="0"/>
-                <w:sz w:val="21"/>
-                <w:szCs w:val="21"/>
                 <w:lang w:eastAsia="zh-CN"/>
               </w:rPr>
             </w:pPr>
@@ -24669,8 +24806,6 @@
                 <w:rStyle w:val="a7"/>
                 <w:rFonts w:hint="eastAsia"/>
                 <w:b w:val="0"/>
-                <w:sz w:val="21"/>
-                <w:szCs w:val="21"/>
                 <w:lang w:eastAsia="zh-CN"/>
               </w:rPr>
               <w:t>用户的会话</w:t>
@@ -24680,8 +24815,6 @@
                 <w:rStyle w:val="a7"/>
                 <w:rFonts w:hint="eastAsia"/>
                 <w:b w:val="0"/>
-                <w:sz w:val="21"/>
-                <w:szCs w:val="21"/>
                 <w:lang w:eastAsia="zh-CN"/>
               </w:rPr>
               <w:t>Session</w:t>
@@ -24691,8 +24824,6 @@
                 <w:rStyle w:val="a7"/>
                 <w:rFonts w:hint="eastAsia"/>
                 <w:b w:val="0"/>
-                <w:sz w:val="21"/>
-                <w:szCs w:val="21"/>
                 <w:lang w:eastAsia="zh-CN"/>
               </w:rPr>
               <w:t>，登陆较验成功后下发给</w:t>
@@ -24702,8 +24833,6 @@
                 <w:rStyle w:val="a7"/>
                 <w:rFonts w:hint="eastAsia"/>
                 <w:b w:val="0"/>
-                <w:sz w:val="21"/>
-                <w:szCs w:val="21"/>
                 <w:lang w:eastAsia="zh-CN"/>
               </w:rPr>
               <w:t>Client</w:t>
@@ -24723,8 +24852,6 @@
               <w:rPr>
                 <w:rStyle w:val="a7"/>
                 <w:b w:val="0"/>
-                <w:sz w:val="21"/>
-                <w:szCs w:val="21"/>
                 <w:lang w:eastAsia="zh-CN"/>
               </w:rPr>
             </w:pPr>
@@ -24732,8 +24859,6 @@
               <w:rPr>
                 <w:rStyle w:val="a7"/>
                 <w:b w:val="0"/>
-                <w:sz w:val="21"/>
-                <w:szCs w:val="21"/>
                 <w:lang w:eastAsia="zh-CN"/>
               </w:rPr>
               <w:t>ActionId</w:t>
@@ -24751,8 +24876,6 @@
               <w:rPr>
                 <w:rStyle w:val="a7"/>
                 <w:b w:val="0"/>
-                <w:sz w:val="21"/>
-                <w:szCs w:val="21"/>
                 <w:lang w:eastAsia="zh-CN"/>
               </w:rPr>
             </w:pPr>
@@ -24761,8 +24884,6 @@
                 <w:rStyle w:val="a7"/>
                 <w:rFonts w:hint="eastAsia"/>
                 <w:b w:val="0"/>
-                <w:sz w:val="21"/>
-                <w:szCs w:val="21"/>
                 <w:lang w:eastAsia="zh-CN"/>
               </w:rPr>
               <w:t>请求的业务处理</w:t>
@@ -24772,8 +24893,6 @@
                 <w:rStyle w:val="a7"/>
                 <w:rFonts w:hint="eastAsia"/>
                 <w:b w:val="0"/>
-                <w:sz w:val="21"/>
-                <w:szCs w:val="21"/>
                 <w:lang w:eastAsia="zh-CN"/>
               </w:rPr>
               <w:t>Action</w:t>
@@ -24783,8 +24902,6 @@
                 <w:rStyle w:val="a7"/>
                 <w:rFonts w:hint="eastAsia"/>
                 <w:b w:val="0"/>
-                <w:sz w:val="21"/>
-                <w:szCs w:val="21"/>
                 <w:lang w:eastAsia="zh-CN"/>
               </w:rPr>
               <w:t>编号</w:t>
@@ -24804,21 +24921,21 @@
               <w:rPr>
                 <w:rStyle w:val="a7"/>
                 <w:b w:val="0"/>
-                <w:sz w:val="21"/>
-                <w:szCs w:val="21"/>
-                <w:lang w:eastAsia="zh-CN"/>
-              </w:rPr>
-            </w:pPr>
+                <w:lang w:eastAsia="zh-CN"/>
+              </w:rPr>
+            </w:pPr>
+            <w:bookmarkStart w:id="2" w:name="OLE_LINK9"/>
+            <w:bookmarkStart w:id="3" w:name="OLE_LINK10"/>
             <w:r>
               <w:rPr>
                 <w:rStyle w:val="a7"/>
                 <w:b w:val="0"/>
-                <w:sz w:val="21"/>
-                <w:szCs w:val="21"/>
                 <w:lang w:eastAsia="zh-CN"/>
               </w:rPr>
               <w:t>UserId</w:t>
             </w:r>
+            <w:bookmarkEnd w:id="2"/>
+            <w:bookmarkEnd w:id="3"/>
           </w:p>
         </w:tc>
         <w:tc>
@@ -24832,8 +24949,6 @@
               <w:rPr>
                 <w:rStyle w:val="a7"/>
                 <w:b w:val="0"/>
-                <w:sz w:val="21"/>
-                <w:szCs w:val="21"/>
                 <w:lang w:eastAsia="zh-CN"/>
               </w:rPr>
             </w:pPr>
@@ -24842,8 +24957,6 @@
                 <w:rStyle w:val="a7"/>
                 <w:rFonts w:hint="eastAsia"/>
                 <w:b w:val="0"/>
-                <w:sz w:val="21"/>
-                <w:szCs w:val="21"/>
                 <w:lang w:eastAsia="zh-CN"/>
               </w:rPr>
               <w:t>用户</w:t>
@@ -24853,8 +24966,6 @@
                 <w:rStyle w:val="a7"/>
                 <w:rFonts w:hint="eastAsia"/>
                 <w:b w:val="0"/>
-                <w:sz w:val="21"/>
-                <w:szCs w:val="21"/>
                 <w:lang w:eastAsia="zh-CN"/>
               </w:rPr>
               <w:t>身份</w:t>
@@ -24864,8 +24975,6 @@
                 <w:rStyle w:val="a7"/>
                 <w:rFonts w:hint="eastAsia"/>
                 <w:b w:val="0"/>
-                <w:sz w:val="21"/>
-                <w:szCs w:val="21"/>
                 <w:lang w:eastAsia="zh-CN"/>
               </w:rPr>
               <w:t>ID</w:t>
@@ -24893,6 +25002,8 @@
         </w:rPr>
         <w:t>实现自定义请求通讯消息，需要实现</w:t>
       </w:r>
+      <w:bookmarkStart w:id="4" w:name="OLE_LINK3"/>
+      <w:bookmarkStart w:id="5" w:name="OLE_LINK4"/>
       <w:r>
         <w:rPr>
           <w:rStyle w:val="a7"/>
@@ -24901,6 +25012,8 @@
         </w:rPr>
         <w:t>IActionDispatcher</w:t>
       </w:r>
+      <w:bookmarkEnd w:id="4"/>
+      <w:bookmarkEnd w:id="5"/>
       <w:r>
         <w:rPr>
           <w:rStyle w:val="a7"/>
@@ -24917,7 +25030,7 @@
           <w:b w:val="0"/>
           <w:lang w:eastAsia="zh-CN"/>
         </w:rPr>
-        <w:t>；</w:t>
+        <w:t>(</w:t>
       </w:r>
       <w:r>
         <w:rPr>
@@ -24970,9 +25083,898 @@
           <w:b w:val="0"/>
           <w:lang w:eastAsia="zh-CN"/>
         </w:rPr>
+        <w:t>)</w:t>
+      </w:r>
+      <w:r>
+        <w:rPr>
+          <w:rStyle w:val="a7"/>
+          <w:rFonts w:hint="eastAsia"/>
+          <w:b w:val="0"/>
+          <w:lang w:eastAsia="zh-CN"/>
+        </w:rPr>
         <w:t>。</w:t>
       </w:r>
     </w:p>
+    <w:p>
+      <w:pPr>
+        <w:pStyle w:val="aa"/>
+        <w:numPr>
+          <w:ilvl w:val="0"/>
+          <w:numId w:val="13"/>
+        </w:numPr>
+        <w:rPr>
+          <w:rStyle w:val="a7"/>
+          <w:lang w:eastAsia="zh-CN"/>
+        </w:rPr>
+      </w:pPr>
+      <w:r>
+        <w:rPr>
+          <w:rStyle w:val="a7"/>
+          <w:rFonts w:hint="eastAsia"/>
+          <w:lang w:eastAsia="zh-CN"/>
+        </w:rPr>
+        <w:t>定义自己的</w:t>
+      </w:r>
+      <w:r>
+        <w:rPr>
+          <w:rStyle w:val="a7"/>
+          <w:lang w:eastAsia="zh-CN"/>
+        </w:rPr>
+        <w:t>ActionDispatcher</w:t>
+      </w:r>
+    </w:p>
+    <w:p>
+      <w:pPr>
+        <w:pStyle w:val="aa"/>
+        <w:ind w:left="780" w:firstLine="0"/>
+        <w:rPr>
+          <w:rStyle w:val="a7"/>
+          <w:b w:val="0"/>
+          <w:lang w:eastAsia="zh-CN"/>
+        </w:rPr>
+      </w:pPr>
+      <w:r>
+        <w:rPr>
+          <w:rStyle w:val="a7"/>
+          <w:rFonts w:hint="eastAsia"/>
+          <w:b w:val="0"/>
+          <w:lang w:eastAsia="zh-CN"/>
+        </w:rPr>
+        <w:t>定义</w:t>
+      </w:r>
+      <w:r>
+        <w:rPr>
+          <w:rStyle w:val="a7"/>
+          <w:b w:val="0"/>
+          <w:lang w:eastAsia="zh-CN"/>
+        </w:rPr>
+        <w:t>CustomActionDispatcher</w:t>
+      </w:r>
+      <w:r>
+        <w:rPr>
+          <w:rStyle w:val="a7"/>
+          <w:rFonts w:hint="eastAsia"/>
+          <w:b w:val="0"/>
+          <w:lang w:eastAsia="zh-CN"/>
+        </w:rPr>
+        <w:t>类实现</w:t>
+      </w:r>
+      <w:r>
+        <w:rPr>
+          <w:rStyle w:val="a7"/>
+          <w:b w:val="0"/>
+          <w:lang w:eastAsia="zh-CN"/>
+        </w:rPr>
+        <w:t>IActionDispatcher</w:t>
+      </w:r>
+      <w:r>
+        <w:rPr>
+          <w:rStyle w:val="a7"/>
+          <w:rFonts w:hint="eastAsia"/>
+          <w:b w:val="0"/>
+          <w:lang w:eastAsia="zh-CN"/>
+        </w:rPr>
+        <w:t>接口，其中</w:t>
+      </w:r>
+      <w:r>
+        <w:rPr>
+          <w:rStyle w:val="a7"/>
+          <w:b w:val="0"/>
+          <w:lang w:eastAsia="zh-CN"/>
+        </w:rPr>
+        <w:t>TryDecodePackage</w:t>
+      </w:r>
+      <w:r>
+        <w:rPr>
+          <w:rStyle w:val="a7"/>
+          <w:rFonts w:hint="eastAsia"/>
+          <w:b w:val="0"/>
+          <w:lang w:eastAsia="zh-CN"/>
+        </w:rPr>
+        <w:t>方法包括以</w:t>
+      </w:r>
+      <w:r>
+        <w:rPr>
+          <w:rStyle w:val="a7"/>
+          <w:rFonts w:hint="eastAsia"/>
+          <w:b w:val="0"/>
+          <w:lang w:eastAsia="zh-CN"/>
+        </w:rPr>
+        <w:t>Socket</w:t>
+      </w:r>
+      <w:r>
+        <w:rPr>
+          <w:rStyle w:val="a7"/>
+          <w:rFonts w:hint="eastAsia"/>
+          <w:b w:val="0"/>
+          <w:lang w:eastAsia="zh-CN"/>
+        </w:rPr>
+        <w:t>、</w:t>
+      </w:r>
+      <w:r>
+        <w:rPr>
+          <w:rStyle w:val="a7"/>
+          <w:rFonts w:hint="eastAsia"/>
+          <w:b w:val="0"/>
+          <w:lang w:eastAsia="zh-CN"/>
+        </w:rPr>
+        <w:t>Http</w:t>
+      </w:r>
+      <w:r>
+        <w:rPr>
+          <w:rStyle w:val="a7"/>
+          <w:rFonts w:hint="eastAsia"/>
+          <w:b w:val="0"/>
+          <w:lang w:eastAsia="zh-CN"/>
+        </w:rPr>
+        <w:t>（</w:t>
+      </w:r>
+      <w:r>
+        <w:rPr>
+          <w:rStyle w:val="a7"/>
+          <w:rFonts w:hint="eastAsia"/>
+          <w:b w:val="0"/>
+          <w:lang w:eastAsia="zh-CN"/>
+        </w:rPr>
+        <w:t>Web</w:t>
+      </w:r>
+      <w:r>
+        <w:rPr>
+          <w:rStyle w:val="a7"/>
+          <w:rFonts w:hint="eastAsia"/>
+          <w:b w:val="0"/>
+          <w:lang w:eastAsia="zh-CN"/>
+        </w:rPr>
+        <w:t>）和</w:t>
+      </w:r>
+      <w:r>
+        <w:rPr>
+          <w:rStyle w:val="a7"/>
+          <w:rFonts w:hint="eastAsia"/>
+          <w:b w:val="0"/>
+          <w:lang w:eastAsia="zh-CN"/>
+        </w:rPr>
+        <w:t>Http</w:t>
+      </w:r>
+      <w:r>
+        <w:rPr>
+          <w:rStyle w:val="a7"/>
+          <w:b w:val="0"/>
+          <w:lang w:eastAsia="zh-CN"/>
+        </w:rPr>
+        <w:t>Listener</w:t>
+      </w:r>
+      <w:r>
+        <w:rPr>
+          <w:rStyle w:val="a7"/>
+          <w:rFonts w:hint="eastAsia"/>
+          <w:b w:val="0"/>
+          <w:lang w:eastAsia="zh-CN"/>
+        </w:rPr>
+        <w:t>（</w:t>
+      </w:r>
+      <w:r>
+        <w:rPr>
+          <w:rStyle w:val="a7"/>
+          <w:rFonts w:hint="eastAsia"/>
+          <w:b w:val="0"/>
+          <w:lang w:eastAsia="zh-CN"/>
+        </w:rPr>
+        <w:t>Scut</w:t>
+      </w:r>
+      <w:r>
+        <w:rPr>
+          <w:rStyle w:val="a7"/>
+          <w:rFonts w:hint="eastAsia"/>
+          <w:b w:val="0"/>
+          <w:lang w:eastAsia="zh-CN"/>
+        </w:rPr>
+        <w:t>实现的）发送的请求，针对消息包的头部信息解码，头部信息需要包括</w:t>
+      </w:r>
+      <w:r>
+        <w:rPr>
+          <w:rStyle w:val="a7"/>
+          <w:b w:val="0"/>
+          <w:lang w:eastAsia="zh-CN"/>
+        </w:rPr>
+        <w:t>MsgId</w:t>
+      </w:r>
+      <w:r>
+        <w:rPr>
+          <w:rStyle w:val="a7"/>
+          <w:rFonts w:hint="eastAsia"/>
+          <w:b w:val="0"/>
+          <w:lang w:eastAsia="zh-CN"/>
+        </w:rPr>
+        <w:t>、</w:t>
+      </w:r>
+      <w:r>
+        <w:rPr>
+          <w:rStyle w:val="a7"/>
+          <w:b w:val="0"/>
+          <w:lang w:eastAsia="zh-CN"/>
+        </w:rPr>
+        <w:t>SessionId</w:t>
+      </w:r>
+      <w:r>
+        <w:rPr>
+          <w:rStyle w:val="a7"/>
+          <w:rFonts w:hint="eastAsia"/>
+          <w:b w:val="0"/>
+          <w:lang w:eastAsia="zh-CN"/>
+        </w:rPr>
+        <w:t>、</w:t>
+      </w:r>
+      <w:r>
+        <w:rPr>
+          <w:rStyle w:val="a7"/>
+          <w:b w:val="0"/>
+          <w:lang w:eastAsia="zh-CN"/>
+        </w:rPr>
+        <w:t>ActionId</w:t>
+      </w:r>
+      <w:r>
+        <w:rPr>
+          <w:rStyle w:val="a7"/>
+          <w:rFonts w:hint="eastAsia"/>
+          <w:b w:val="0"/>
+          <w:lang w:eastAsia="zh-CN"/>
+        </w:rPr>
+        <w:t>、</w:t>
+      </w:r>
+      <w:r>
+        <w:rPr>
+          <w:rStyle w:val="a7"/>
+          <w:b w:val="0"/>
+          <w:lang w:eastAsia="zh-CN"/>
+        </w:rPr>
+        <w:t>UserId</w:t>
+      </w:r>
+      <w:r>
+        <w:rPr>
+          <w:rStyle w:val="a7"/>
+          <w:rFonts w:hint="eastAsia"/>
+          <w:b w:val="0"/>
+          <w:lang w:eastAsia="zh-CN"/>
+        </w:rPr>
+        <w:t>这</w:t>
+      </w:r>
+      <w:r>
+        <w:rPr>
+          <w:rStyle w:val="a7"/>
+          <w:rFonts w:hint="eastAsia"/>
+          <w:b w:val="0"/>
+          <w:lang w:eastAsia="zh-CN"/>
+        </w:rPr>
+        <w:t>4</w:t>
+      </w:r>
+      <w:r>
+        <w:rPr>
+          <w:rStyle w:val="a7"/>
+          <w:rFonts w:hint="eastAsia"/>
+          <w:b w:val="0"/>
+          <w:lang w:eastAsia="zh-CN"/>
+        </w:rPr>
+        <w:t>个字段信息</w:t>
+      </w:r>
+      <w:r>
+        <w:rPr>
+          <w:rStyle w:val="a7"/>
+          <w:rFonts w:hint="eastAsia"/>
+          <w:b w:val="0"/>
+          <w:lang w:eastAsia="zh-CN"/>
+        </w:rPr>
+        <w:t>，如果你只使用</w:t>
+      </w:r>
+      <w:r>
+        <w:rPr>
+          <w:rStyle w:val="a7"/>
+          <w:rFonts w:hint="eastAsia"/>
+          <w:b w:val="0"/>
+          <w:lang w:eastAsia="zh-CN"/>
+        </w:rPr>
+        <w:t>Socket</w:t>
+      </w:r>
+      <w:r>
+        <w:rPr>
+          <w:rStyle w:val="a7"/>
+          <w:rFonts w:hint="eastAsia"/>
+          <w:b w:val="0"/>
+          <w:lang w:eastAsia="zh-CN"/>
+        </w:rPr>
+        <w:t>通讯协议只要实现其中一个方法就好</w:t>
+      </w:r>
+      <w:r>
+        <w:rPr>
+          <w:rStyle w:val="a7"/>
+          <w:rFonts w:hint="eastAsia"/>
+          <w:b w:val="0"/>
+          <w:lang w:eastAsia="zh-CN"/>
+        </w:rPr>
+        <w:t>；消息包的内容则在</w:t>
+      </w:r>
+      <w:r>
+        <w:rPr>
+          <w:rStyle w:val="a7"/>
+          <w:rFonts w:hint="eastAsia"/>
+          <w:b w:val="0"/>
+          <w:lang w:eastAsia="zh-CN"/>
+        </w:rPr>
+        <w:t>Action</w:t>
+      </w:r>
+      <w:r>
+        <w:rPr>
+          <w:rStyle w:val="a7"/>
+          <w:rFonts w:hint="eastAsia"/>
+          <w:b w:val="0"/>
+          <w:lang w:eastAsia="zh-CN"/>
+        </w:rPr>
+        <w:t>层处理解码；</w:t>
+      </w:r>
+    </w:p>
+    <w:p>
+      <w:pPr>
+        <w:pStyle w:val="aa"/>
+        <w:numPr>
+          <w:ilvl w:val="0"/>
+          <w:numId w:val="14"/>
+        </w:numPr>
+        <w:rPr>
+          <w:rStyle w:val="a7"/>
+          <w:lang w:eastAsia="zh-CN"/>
+        </w:rPr>
+      </w:pPr>
+      <w:r>
+        <w:rPr>
+          <w:rStyle w:val="a7"/>
+          <w:rFonts w:hint="eastAsia"/>
+          <w:lang w:eastAsia="zh-CN"/>
+        </w:rPr>
+        <w:t>处理业务层解包和封包</w:t>
+      </w:r>
+    </w:p>
+    <w:p>
+      <w:pPr>
+        <w:pStyle w:val="aa"/>
+        <w:ind w:left="780" w:firstLine="0"/>
+        <w:rPr>
+          <w:rStyle w:val="a7"/>
+          <w:b w:val="0"/>
+          <w:lang w:eastAsia="zh-CN"/>
+        </w:rPr>
+      </w:pPr>
+      <w:r>
+        <w:rPr>
+          <w:rStyle w:val="a7"/>
+          <w:rFonts w:hint="eastAsia"/>
+          <w:b w:val="0"/>
+          <w:lang w:eastAsia="zh-CN"/>
+        </w:rPr>
+        <w:t>在定义的</w:t>
+      </w:r>
+      <w:r>
+        <w:rPr>
+          <w:rStyle w:val="a7"/>
+          <w:rFonts w:hint="eastAsia"/>
+          <w:b w:val="0"/>
+          <w:lang w:eastAsia="zh-CN"/>
+        </w:rPr>
+        <w:t>Action</w:t>
+      </w:r>
+      <w:r>
+        <w:rPr>
+          <w:rStyle w:val="a7"/>
+          <w:rFonts w:hint="eastAsia"/>
+          <w:b w:val="0"/>
+          <w:lang w:eastAsia="zh-CN"/>
+        </w:rPr>
+        <w:t>协议中（如：</w:t>
+      </w:r>
+      <w:r>
+        <w:rPr>
+          <w:rStyle w:val="a7"/>
+          <w:b w:val="0"/>
+          <w:lang w:eastAsia="zh-CN"/>
+        </w:rPr>
+        <w:t>Action1001</w:t>
+      </w:r>
+      <w:r>
+        <w:rPr>
+          <w:rStyle w:val="a7"/>
+          <w:rFonts w:hint="eastAsia"/>
+          <w:b w:val="0"/>
+          <w:lang w:eastAsia="zh-CN"/>
+        </w:rPr>
+        <w:t>），在</w:t>
+      </w:r>
+      <w:r>
+        <w:rPr>
+          <w:rStyle w:val="a7"/>
+          <w:b w:val="0"/>
+          <w:lang w:eastAsia="zh-CN"/>
+        </w:rPr>
+        <w:t>GetUrlElement</w:t>
+      </w:r>
+      <w:r>
+        <w:rPr>
+          <w:rStyle w:val="a7"/>
+          <w:rFonts w:hint="eastAsia"/>
+          <w:b w:val="0"/>
+          <w:lang w:eastAsia="zh-CN"/>
+        </w:rPr>
+        <w:t>方法和</w:t>
+      </w:r>
+      <w:r>
+        <w:rPr>
+          <w:rStyle w:val="a7"/>
+          <w:b w:val="0"/>
+          <w:lang w:eastAsia="zh-CN"/>
+        </w:rPr>
+        <w:t>BuildResponsePack</w:t>
+      </w:r>
+      <w:r>
+        <w:rPr>
+          <w:rStyle w:val="a7"/>
+          <w:rFonts w:hint="eastAsia"/>
+          <w:b w:val="0"/>
+          <w:lang w:eastAsia="zh-CN"/>
+        </w:rPr>
+        <w:t>方法处理业务层上的解包和封包操作；</w:t>
+      </w:r>
+    </w:p>
+    <w:tbl>
+      <w:tblPr>
+        <w:tblStyle w:val="af7"/>
+        <w:tblW w:w="0" w:type="auto"/>
+        <w:tblInd w:w="780" w:type="dxa"/>
+        <w:shd w:val="clear" w:color="auto" w:fill="F2F2F2" w:themeFill="background1" w:themeFillShade="F2"/>
+        <w:tblLook w:val="04A0"/>
+      </w:tblPr>
+      <w:tblGrid>
+        <w:gridCol w:w="7742"/>
+      </w:tblGrid>
+      <w:tr>
+        <w:tc>
+          <w:tcPr>
+            <w:tcW w:w="8522" w:type="dxa"/>
+            <w:shd w:val="clear" w:color="auto" w:fill="F2F2F2" w:themeFill="background1" w:themeFillShade="F2"/>
+          </w:tcPr>
+          <w:p>
+            <w:pPr>
+              <w:pStyle w:val="aa"/>
+              <w:ind w:leftChars="27" w:left="59" w:firstLine="0"/>
+              <w:rPr>
+                <w:rStyle w:val="a7"/>
+                <w:b w:val="0"/>
+                <w:lang w:eastAsia="zh-CN"/>
+              </w:rPr>
+            </w:pPr>
+            <w:r>
+              <w:rPr>
+                <w:rStyle w:val="a7"/>
+                <w:b w:val="0"/>
+                <w:lang w:eastAsia="zh-CN"/>
+              </w:rPr>
+              <w:t>public override bool GetUrlElement()</w:t>
+            </w:r>
+          </w:p>
+          <w:p>
+            <w:pPr>
+              <w:pStyle w:val="aa"/>
+              <w:ind w:leftChars="27" w:left="59" w:firstLine="0"/>
+              <w:rPr>
+                <w:rStyle w:val="a7"/>
+                <w:b w:val="0"/>
+                <w:lang w:eastAsia="zh-CN"/>
+              </w:rPr>
+            </w:pPr>
+            <w:r>
+              <w:rPr>
+                <w:rStyle w:val="a7"/>
+                <w:b w:val="0"/>
+                <w:lang w:eastAsia="zh-CN"/>
+              </w:rPr>
+              <w:t>{</w:t>
+            </w:r>
+          </w:p>
+          <w:p>
+            <w:pPr>
+              <w:pStyle w:val="aa"/>
+              <w:ind w:leftChars="27" w:left="59" w:firstLine="0"/>
+              <w:rPr>
+                <w:rStyle w:val="a7"/>
+                <w:b w:val="0"/>
+                <w:lang w:eastAsia="zh-CN"/>
+              </w:rPr>
+            </w:pPr>
+            <w:r>
+              <w:rPr>
+                <w:rStyle w:val="a7"/>
+                <w:b w:val="0"/>
+                <w:lang w:eastAsia="zh-CN"/>
+              </w:rPr>
+              <w:t xml:space="preserve">    byte[] data = (byte[])actionGetter.GetMessage();</w:t>
+            </w:r>
+          </w:p>
+          <w:p>
+            <w:pPr>
+              <w:pStyle w:val="aa"/>
+              <w:ind w:leftChars="27" w:left="59" w:firstLine="0"/>
+              <w:rPr>
+                <w:rStyle w:val="a7"/>
+                <w:b w:val="0"/>
+                <w:lang w:eastAsia="zh-CN"/>
+              </w:rPr>
+            </w:pPr>
+            <w:r>
+              <w:rPr>
+                <w:rStyle w:val="a7"/>
+                <w:b w:val="0"/>
+                <w:lang w:eastAsia="zh-CN"/>
+              </w:rPr>
+              <w:t xml:space="preserve">    if (data.Length &gt; 0)</w:t>
+            </w:r>
+          </w:p>
+          <w:p>
+            <w:pPr>
+              <w:pStyle w:val="aa"/>
+              <w:ind w:leftChars="27" w:left="59" w:firstLine="0"/>
+              <w:rPr>
+                <w:rStyle w:val="a7"/>
+                <w:b w:val="0"/>
+                <w:lang w:eastAsia="zh-CN"/>
+              </w:rPr>
+            </w:pPr>
+            <w:r>
+              <w:rPr>
+                <w:rStyle w:val="a7"/>
+                <w:b w:val="0"/>
+                <w:lang w:eastAsia="zh-CN"/>
+              </w:rPr>
+              <w:t xml:space="preserve">    {</w:t>
+            </w:r>
+          </w:p>
+          <w:p>
+            <w:pPr>
+              <w:pStyle w:val="aa"/>
+              <w:ind w:leftChars="27" w:left="59" w:firstLine="0"/>
+              <w:rPr>
+                <w:rStyle w:val="a7"/>
+                <w:b w:val="0"/>
+                <w:lang w:eastAsia="zh-CN"/>
+              </w:rPr>
+            </w:pPr>
+            <w:r>
+              <w:rPr>
+                <w:rStyle w:val="a7"/>
+                <w:b w:val="0"/>
+                <w:lang w:eastAsia="zh-CN"/>
+              </w:rPr>
+              <w:t xml:space="preserve">        requestPack = ProtoBufUtils.Deserialize&lt;Request1001Pack&gt;(data);</w:t>
+            </w:r>
+          </w:p>
+          <w:p>
+            <w:pPr>
+              <w:pStyle w:val="aa"/>
+              <w:ind w:leftChars="27" w:left="59" w:firstLine="0"/>
+              <w:rPr>
+                <w:rStyle w:val="a7"/>
+                <w:b w:val="0"/>
+                <w:lang w:eastAsia="zh-CN"/>
+              </w:rPr>
+            </w:pPr>
+            <w:r>
+              <w:rPr>
+                <w:rStyle w:val="a7"/>
+                <w:b w:val="0"/>
+                <w:lang w:eastAsia="zh-CN"/>
+              </w:rPr>
+              <w:t xml:space="preserve">        return true;</w:t>
+            </w:r>
+          </w:p>
+          <w:p>
+            <w:pPr>
+              <w:pStyle w:val="aa"/>
+              <w:ind w:leftChars="27" w:left="59" w:firstLine="0"/>
+              <w:rPr>
+                <w:rStyle w:val="a7"/>
+                <w:b w:val="0"/>
+                <w:lang w:eastAsia="zh-CN"/>
+              </w:rPr>
+            </w:pPr>
+            <w:r>
+              <w:rPr>
+                <w:rStyle w:val="a7"/>
+                <w:b w:val="0"/>
+                <w:lang w:eastAsia="zh-CN"/>
+              </w:rPr>
+              <w:lastRenderedPageBreak/>
+              <w:t xml:space="preserve">    }</w:t>
+            </w:r>
+          </w:p>
+          <w:p>
+            <w:pPr>
+              <w:pStyle w:val="aa"/>
+              <w:ind w:leftChars="27" w:left="59" w:firstLine="0"/>
+              <w:rPr>
+                <w:rStyle w:val="a7"/>
+                <w:b w:val="0"/>
+                <w:lang w:eastAsia="zh-CN"/>
+              </w:rPr>
+            </w:pPr>
+            <w:r>
+              <w:rPr>
+                <w:rStyle w:val="a7"/>
+                <w:b w:val="0"/>
+                <w:lang w:eastAsia="zh-CN"/>
+              </w:rPr>
+              <w:t xml:space="preserve">    return false;</w:t>
+            </w:r>
+          </w:p>
+          <w:p>
+            <w:pPr>
+              <w:pStyle w:val="aa"/>
+              <w:ind w:leftChars="27" w:left="59" w:firstLine="0"/>
+              <w:rPr>
+                <w:rStyle w:val="a7"/>
+                <w:b w:val="0"/>
+                <w:lang w:eastAsia="zh-CN"/>
+              </w:rPr>
+            </w:pPr>
+            <w:r>
+              <w:rPr>
+                <w:rStyle w:val="a7"/>
+                <w:b w:val="0"/>
+                <w:lang w:eastAsia="zh-CN"/>
+              </w:rPr>
+              <w:t>}</w:t>
+            </w:r>
+          </w:p>
+          <w:p>
+            <w:pPr>
+              <w:pStyle w:val="aa"/>
+              <w:ind w:leftChars="27" w:left="59" w:firstLine="0"/>
+              <w:rPr>
+                <w:rStyle w:val="a7"/>
+                <w:b w:val="0"/>
+                <w:lang w:eastAsia="zh-CN"/>
+              </w:rPr>
+            </w:pPr>
+          </w:p>
+          <w:p>
+            <w:pPr>
+              <w:pStyle w:val="aa"/>
+              <w:ind w:leftChars="27" w:left="59" w:firstLine="0"/>
+              <w:rPr>
+                <w:rStyle w:val="a7"/>
+                <w:b w:val="0"/>
+                <w:lang w:eastAsia="zh-CN"/>
+              </w:rPr>
+            </w:pPr>
+            <w:r>
+              <w:rPr>
+                <w:rStyle w:val="a7"/>
+                <w:b w:val="0"/>
+                <w:lang w:eastAsia="zh-CN"/>
+              </w:rPr>
+              <w:t>protected override byte[] BuildResponsePack()</w:t>
+            </w:r>
+          </w:p>
+          <w:p>
+            <w:pPr>
+              <w:pStyle w:val="aa"/>
+              <w:ind w:leftChars="27" w:left="59" w:firstLine="0"/>
+              <w:rPr>
+                <w:rStyle w:val="a7"/>
+                <w:b w:val="0"/>
+                <w:lang w:eastAsia="zh-CN"/>
+              </w:rPr>
+            </w:pPr>
+            <w:r>
+              <w:rPr>
+                <w:rStyle w:val="a7"/>
+                <w:b w:val="0"/>
+                <w:lang w:eastAsia="zh-CN"/>
+              </w:rPr>
+              <w:t>{</w:t>
+            </w:r>
+          </w:p>
+          <w:p>
+            <w:pPr>
+              <w:pStyle w:val="aa"/>
+              <w:ind w:leftChars="27" w:left="59" w:firstLine="0"/>
+              <w:rPr>
+                <w:rStyle w:val="a7"/>
+                <w:b w:val="0"/>
+                <w:lang w:eastAsia="zh-CN"/>
+              </w:rPr>
+            </w:pPr>
+            <w:r>
+              <w:rPr>
+                <w:rStyle w:val="a7"/>
+                <w:b w:val="0"/>
+                <w:lang w:eastAsia="zh-CN"/>
+              </w:rPr>
+              <w:t xml:space="preserve">    return ProtoBufUtils.Serialize(responsePack); </w:t>
+            </w:r>
+          </w:p>
+          <w:p>
+            <w:pPr>
+              <w:pStyle w:val="aa"/>
+              <w:ind w:leftChars="27" w:left="59" w:firstLine="0"/>
+              <w:rPr>
+                <w:rStyle w:val="a7"/>
+                <w:b w:val="0"/>
+                <w:lang w:eastAsia="zh-CN"/>
+              </w:rPr>
+            </w:pPr>
+            <w:r>
+              <w:rPr>
+                <w:rStyle w:val="a7"/>
+                <w:b w:val="0"/>
+                <w:lang w:eastAsia="zh-CN"/>
+              </w:rPr>
+              <w:t>}</w:t>
+            </w:r>
+          </w:p>
+        </w:tc>
+      </w:tr>
+    </w:tbl>
+    <w:p>
+      <w:pPr>
+        <w:pStyle w:val="aa"/>
+        <w:ind w:left="780" w:firstLine="0"/>
+        <w:rPr>
+          <w:rStyle w:val="a7"/>
+          <w:b w:val="0"/>
+          <w:lang w:eastAsia="zh-CN"/>
+        </w:rPr>
+      </w:pPr>
+      <w:r>
+        <w:rPr>
+          <w:rStyle w:val="a7"/>
+          <w:rFonts w:hint="eastAsia"/>
+          <w:b w:val="0"/>
+          <w:lang w:eastAsia="zh-CN"/>
+        </w:rPr>
+        <w:lastRenderedPageBreak/>
+        <w:t>在</w:t>
+      </w:r>
+      <w:r>
+        <w:rPr>
+          <w:rStyle w:val="a7"/>
+          <w:rFonts w:hint="eastAsia"/>
+          <w:b w:val="0"/>
+          <w:lang w:eastAsia="zh-CN"/>
+        </w:rPr>
+        <w:t>MainClass</w:t>
+      </w:r>
+      <w:r>
+        <w:rPr>
+          <w:rStyle w:val="a7"/>
+          <w:rFonts w:hint="eastAsia"/>
+          <w:b w:val="0"/>
+          <w:lang w:eastAsia="zh-CN"/>
+        </w:rPr>
+        <w:t>类配置使用自定义协议</w:t>
+      </w:r>
+    </w:p>
+    <w:tbl>
+      <w:tblPr>
+        <w:tblStyle w:val="af7"/>
+        <w:tblW w:w="0" w:type="auto"/>
+        <w:tblInd w:w="780" w:type="dxa"/>
+        <w:shd w:val="clear" w:color="auto" w:fill="F2F2F2" w:themeFill="background1" w:themeFillShade="F2"/>
+        <w:tblLook w:val="04A0"/>
+      </w:tblPr>
+      <w:tblGrid>
+        <w:gridCol w:w="7742"/>
+      </w:tblGrid>
+      <w:tr>
+        <w:tc>
+          <w:tcPr>
+            <w:tcW w:w="8522" w:type="dxa"/>
+            <w:shd w:val="clear" w:color="auto" w:fill="F2F2F2" w:themeFill="background1" w:themeFillShade="F2"/>
+          </w:tcPr>
+          <w:p>
+            <w:pPr>
+              <w:pStyle w:val="aa"/>
+              <w:ind w:leftChars="27" w:left="59" w:firstLine="0"/>
+              <w:rPr>
+                <w:rStyle w:val="a7"/>
+                <w:b w:val="0"/>
+                <w:lang w:eastAsia="zh-CN"/>
+              </w:rPr>
+            </w:pPr>
+            <w:r>
+              <w:rPr>
+                <w:rStyle w:val="a7"/>
+                <w:b w:val="0"/>
+                <w:lang w:eastAsia="zh-CN"/>
+              </w:rPr>
+              <w:t>public void Start(string[] args)</w:t>
+            </w:r>
+          </w:p>
+          <w:p>
+            <w:pPr>
+              <w:pStyle w:val="aa"/>
+              <w:ind w:leftChars="27" w:left="59" w:firstLine="0"/>
+              <w:rPr>
+                <w:rStyle w:val="a7"/>
+                <w:b w:val="0"/>
+                <w:lang w:eastAsia="zh-CN"/>
+              </w:rPr>
+            </w:pPr>
+            <w:r>
+              <w:rPr>
+                <w:rStyle w:val="a7"/>
+                <w:b w:val="0"/>
+                <w:lang w:eastAsia="zh-CN"/>
+              </w:rPr>
+              <w:t>{</w:t>
+            </w:r>
+          </w:p>
+          <w:p>
+            <w:pPr>
+              <w:pStyle w:val="aa"/>
+              <w:ind w:leftChars="27" w:left="59" w:firstLine="0"/>
+              <w:rPr>
+                <w:rStyle w:val="a7"/>
+                <w:b w:val="0"/>
+                <w:lang w:eastAsia="zh-CN"/>
+              </w:rPr>
+            </w:pPr>
+            <w:r>
+              <w:rPr>
+                <w:rStyle w:val="a7"/>
+                <w:b w:val="0"/>
+                <w:lang w:eastAsia="zh-CN"/>
+              </w:rPr>
+              <w:t xml:space="preserve">    GameEnvironment.Setting.ActionDispatcher = new CustomActionDispatcher();</w:t>
+            </w:r>
+          </w:p>
+          <w:p>
+            <w:pPr>
+              <w:pStyle w:val="aa"/>
+              <w:ind w:leftChars="27" w:left="59" w:firstLine="0"/>
+              <w:rPr>
+                <w:rStyle w:val="a7"/>
+                <w:b w:val="0"/>
+                <w:lang w:eastAsia="zh-CN"/>
+              </w:rPr>
+            </w:pPr>
+            <w:r>
+              <w:rPr>
+                <w:rStyle w:val="a7"/>
+                <w:b w:val="0"/>
+                <w:lang w:eastAsia="zh-CN"/>
+              </w:rPr>
+              <w:t>}</w:t>
+            </w:r>
+          </w:p>
+        </w:tc>
+      </w:tr>
+    </w:tbl>
     <w:p>
       <w:pPr>
         <w:rPr>
@@ -25216,88 +26218,88 @@
               <w:rPr>
                 <w:lang w:eastAsia="zh-CN"/>
               </w:rPr>
+              <w:t xml:space="preserve">namespace </w:t>
+            </w:r>
+            <w:r>
+              <w:rPr>
+                <w:rFonts w:hint="eastAsia"/>
+                <w:lang w:eastAsia="zh-CN"/>
+              </w:rPr>
+              <w:t>Demo</w:t>
+            </w:r>
+            <w:r>
+              <w:rPr>
+                <w:lang w:eastAsia="zh-CN"/>
+              </w:rPr>
+              <w:t>.Model</w:t>
+            </w:r>
+          </w:p>
+          <w:p>
+            <w:pPr>
+              <w:ind w:firstLine="0"/>
+              <w:rPr>
+                <w:lang w:eastAsia="zh-CN"/>
+              </w:rPr>
+            </w:pPr>
+            <w:r>
+              <w:rPr>
+                <w:lang w:eastAsia="zh-CN"/>
+              </w:rPr>
+              <w:t>{</w:t>
+            </w:r>
+          </w:p>
+          <w:p>
+            <w:pPr>
+              <w:ind w:firstLine="0"/>
+              <w:rPr>
+                <w:lang w:eastAsia="zh-CN"/>
+              </w:rPr>
+            </w:pPr>
+            <w:r>
+              <w:rPr>
+                <w:lang w:eastAsia="zh-CN"/>
+              </w:rPr>
+              <w:t xml:space="preserve">    [Serializable, ProtoContract]</w:t>
+            </w:r>
+          </w:p>
+          <w:p>
+            <w:pPr>
+              <w:ind w:firstLine="0"/>
+              <w:rPr>
+                <w:lang w:eastAsia="zh-CN"/>
+              </w:rPr>
+            </w:pPr>
+            <w:r>
+              <w:rPr>
+                <w:lang w:eastAsia="zh-CN"/>
+              </w:rPr>
+              <w:t xml:space="preserve">    [EntityTable(CacheType.Dictionary, "</w:t>
+            </w:r>
+            <w:r>
+              <w:rPr>
+                <w:lang w:eastAsia="zh-CN"/>
+              </w:rPr>
+              <w:t>ConnData</w:t>
+            </w:r>
+            <w:r>
+              <w:rPr>
+                <w:lang w:eastAsia="zh-CN"/>
+              </w:rPr>
+              <w:t>")]</w:t>
+            </w:r>
+          </w:p>
+          <w:p>
+            <w:pPr>
+              <w:ind w:firstLine="0"/>
+              <w:rPr>
+                <w:lang w:eastAsia="zh-CN"/>
+              </w:rPr>
+            </w:pPr>
+            <w:r>
+              <w:rPr>
+                <w:lang w:eastAsia="zh-CN"/>
+              </w:rPr>
               <w:lastRenderedPageBreak/>
-              <w:t xml:space="preserve">namespace </w:t>
-            </w:r>
-            <w:r>
-              <w:rPr>
-                <w:rFonts w:hint="eastAsia"/>
-                <w:lang w:eastAsia="zh-CN"/>
-              </w:rPr>
-              <w:t>Demo</w:t>
-            </w:r>
-            <w:r>
-              <w:rPr>
-                <w:lang w:eastAsia="zh-CN"/>
-              </w:rPr>
-              <w:t>.Model</w:t>
-            </w:r>
-          </w:p>
-          <w:p>
-            <w:pPr>
-              <w:ind w:firstLine="0"/>
-              <w:rPr>
-                <w:lang w:eastAsia="zh-CN"/>
-              </w:rPr>
-            </w:pPr>
-            <w:r>
-              <w:rPr>
-                <w:lang w:eastAsia="zh-CN"/>
-              </w:rPr>
-              <w:t>{</w:t>
-            </w:r>
-          </w:p>
-          <w:p>
-            <w:pPr>
-              <w:ind w:firstLine="0"/>
-              <w:rPr>
-                <w:lang w:eastAsia="zh-CN"/>
-              </w:rPr>
-            </w:pPr>
-            <w:r>
-              <w:rPr>
-                <w:lang w:eastAsia="zh-CN"/>
-              </w:rPr>
-              <w:t xml:space="preserve">    [Serializable, ProtoContract]</w:t>
-            </w:r>
-          </w:p>
-          <w:p>
-            <w:pPr>
-              <w:ind w:firstLine="0"/>
-              <w:rPr>
-                <w:lang w:eastAsia="zh-CN"/>
-              </w:rPr>
-            </w:pPr>
-            <w:r>
-              <w:rPr>
-                <w:lang w:eastAsia="zh-CN"/>
-              </w:rPr>
-              <w:t xml:space="preserve">    [EntityTable(CacheType.Dictionary, "</w:t>
-            </w:r>
-            <w:r>
-              <w:rPr>
-                <w:lang w:eastAsia="zh-CN"/>
-              </w:rPr>
-              <w:t>ConnData</w:t>
-            </w:r>
-            <w:r>
-              <w:rPr>
-                <w:lang w:eastAsia="zh-CN"/>
-              </w:rPr>
-              <w:t>")]</w:t>
-            </w:r>
-          </w:p>
-          <w:p>
-            <w:pPr>
-              <w:ind w:firstLine="0"/>
-              <w:rPr>
-                <w:lang w:eastAsia="zh-CN"/>
-              </w:rPr>
-            </w:pPr>
-            <w:r>
-              <w:rPr>
-                <w:lang w:eastAsia="zh-CN"/>
-              </w:rPr>
               <w:t xml:space="preserve">    public class </w:t>
             </w:r>
             <w:r>
@@ -25949,7 +26951,6 @@
                 <w:rFonts w:hint="eastAsia"/>
                 <w:lang w:eastAsia="zh-CN"/>
               </w:rPr>
-              <w:lastRenderedPageBreak/>
               <w:t xml:space="preserve">        </w:t>
             </w:r>
             <w:r>
@@ -26033,6 +27034,7 @@
           <w:bCs/>
           <w:lang w:eastAsia="zh-CN"/>
         </w:rPr>
+        <w:lastRenderedPageBreak/>
         <w:t>玩家共享数据</w:t>
       </w:r>
     </w:p>
@@ -26510,7 +27512,6 @@
           <w:bCs/>
           <w:lang w:eastAsia="zh-CN"/>
         </w:rPr>
-        <w:lastRenderedPageBreak/>
         <w:t>配置数值数据</w:t>
       </w:r>
     </w:p>
@@ -26581,6 +27582,7 @@
               <w:rPr>
                 <w:lang w:eastAsia="zh-CN"/>
               </w:rPr>
+              <w:lastRenderedPageBreak/>
               <w:t xml:space="preserve">namespace </w:t>
             </w:r>
             <w:r>
@@ -27234,6 +28236,7 @@
           <w:rFonts w:hint="eastAsia"/>
           <w:lang w:eastAsia="zh-CN"/>
         </w:rPr>
+        <w:lastRenderedPageBreak/>
         <w:t>配置参数</w:t>
       </w:r>
       <w:r>
@@ -27829,7 +28832,6 @@
               <w:rPr>
                 <w:lang w:eastAsia="zh-CN"/>
               </w:rPr>
-              <w:lastRenderedPageBreak/>
               <w:t xml:space="preserve">    }</w:t>
             </w:r>
           </w:p>
@@ -27865,7 +28867,6 @@
           <w:bCs/>
           <w:lang w:eastAsia="zh-CN"/>
         </w:rPr>
-        <w:lastRenderedPageBreak/>
         <w:t>组合类结构</w:t>
       </w:r>
     </w:p>
@@ -27880,6 +28881,7 @@
           <w:rFonts w:hint="eastAsia"/>
           <w:lang w:eastAsia="zh-CN"/>
         </w:rPr>
+        <w:lastRenderedPageBreak/>
         <w:t>所有孩子类需要继承</w:t>
       </w:r>
       <w:r>
@@ -28478,123 +29480,123 @@
               <w:rPr>
                 <w:lang w:eastAsia="zh-CN"/>
               </w:rPr>
+              <w:t xml:space="preserve">        [EntityField</w:t>
+            </w:r>
+            <w:r>
+              <w:rPr>
+                <w:rFonts w:hint="eastAsia"/>
+                <w:lang w:eastAsia="zh-CN"/>
+              </w:rPr>
+              <w:t>(</w:t>
+            </w:r>
+            <w:r>
+              <w:rPr>
+                <w:lang w:eastAsia="zh-CN"/>
+              </w:rPr>
+              <w:t>true</w:t>
+            </w:r>
+            <w:r>
+              <w:rPr>
+                <w:rFonts w:hint="eastAsia"/>
+                <w:lang w:eastAsia="zh-CN"/>
+              </w:rPr>
+              <w:t xml:space="preserve">, </w:t>
+            </w:r>
+            <w:r>
+              <w:rPr>
+                <w:lang w:eastAsia="zh-CN"/>
+              </w:rPr>
+              <w:t>ColumnDbType.Text</w:t>
+            </w:r>
+            <w:r>
+              <w:rPr>
+                <w:rFonts w:hint="eastAsia"/>
+                <w:lang w:eastAsia="zh-CN"/>
+              </w:rPr>
+              <w:t>)</w:t>
+            </w:r>
+            <w:r>
+              <w:rPr>
+                <w:lang w:eastAsia="zh-CN"/>
+              </w:rPr>
+              <w:t>]</w:t>
+            </w:r>
+          </w:p>
+          <w:p>
+            <w:pPr>
+              <w:ind w:firstLine="0"/>
+              <w:rPr>
+                <w:lang w:eastAsia="zh-CN"/>
+              </w:rPr>
+            </w:pPr>
+            <w:r>
+              <w:rPr>
+                <w:lang w:eastAsia="zh-CN"/>
+              </w:rPr>
+              <w:t xml:space="preserve">        public </w:t>
+            </w:r>
+            <w:r>
+              <w:rPr>
+                <w:rFonts w:hint="eastAsia"/>
+                <w:lang w:eastAsia="zh-CN"/>
+              </w:rPr>
+              <w:t>ChildItem Item</w:t>
+            </w:r>
+          </w:p>
+          <w:p>
+            <w:pPr>
+              <w:ind w:firstLine="0"/>
+              <w:rPr>
+                <w:lang w:eastAsia="zh-CN"/>
+              </w:rPr>
+            </w:pPr>
+            <w:r>
+              <w:rPr>
+                <w:lang w:eastAsia="zh-CN"/>
+              </w:rPr>
+              <w:t xml:space="preserve">        {</w:t>
+            </w:r>
+          </w:p>
+          <w:p>
+            <w:pPr>
+              <w:ind w:firstLine="0"/>
+              <w:rPr>
+                <w:lang w:eastAsia="zh-CN"/>
+              </w:rPr>
+            </w:pPr>
+            <w:r>
+              <w:rPr>
+                <w:lang w:eastAsia="zh-CN"/>
+              </w:rPr>
+              <w:t xml:space="preserve">            get;</w:t>
+            </w:r>
+          </w:p>
+          <w:p>
+            <w:pPr>
+              <w:ind w:firstLine="0"/>
+              <w:rPr>
+                <w:lang w:eastAsia="zh-CN"/>
+              </w:rPr>
+            </w:pPr>
+            <w:r>
+              <w:rPr>
+                <w:lang w:eastAsia="zh-CN"/>
+              </w:rPr>
+              <w:t xml:space="preserve">            set;</w:t>
+            </w:r>
+          </w:p>
+          <w:p>
+            <w:pPr>
+              <w:ind w:firstLine="0"/>
+              <w:rPr>
+                <w:lang w:eastAsia="zh-CN"/>
+              </w:rPr>
+            </w:pPr>
+            <w:r>
+              <w:rPr>
+                <w:lang w:eastAsia="zh-CN"/>
+              </w:rPr>
               <w:lastRenderedPageBreak/>
-              <w:t xml:space="preserve">        [EntityField</w:t>
-            </w:r>
-            <w:r>
-              <w:rPr>
-                <w:rFonts w:hint="eastAsia"/>
-                <w:lang w:eastAsia="zh-CN"/>
-              </w:rPr>
-              <w:t>(</w:t>
-            </w:r>
-            <w:r>
-              <w:rPr>
-                <w:lang w:eastAsia="zh-CN"/>
-              </w:rPr>
-              <w:t>true</w:t>
-            </w:r>
-            <w:r>
-              <w:rPr>
-                <w:rFonts w:hint="eastAsia"/>
-                <w:lang w:eastAsia="zh-CN"/>
-              </w:rPr>
-              <w:t xml:space="preserve">, </w:t>
-            </w:r>
-            <w:r>
-              <w:rPr>
-                <w:lang w:eastAsia="zh-CN"/>
-              </w:rPr>
-              <w:t>ColumnDbType.Text</w:t>
-            </w:r>
-            <w:r>
-              <w:rPr>
-                <w:rFonts w:hint="eastAsia"/>
-                <w:lang w:eastAsia="zh-CN"/>
-              </w:rPr>
-              <w:t>)</w:t>
-            </w:r>
-            <w:r>
-              <w:rPr>
-                <w:lang w:eastAsia="zh-CN"/>
-              </w:rPr>
-              <w:t>]</w:t>
-            </w:r>
-          </w:p>
-          <w:p>
-            <w:pPr>
-              <w:ind w:firstLine="0"/>
-              <w:rPr>
-                <w:lang w:eastAsia="zh-CN"/>
-              </w:rPr>
-            </w:pPr>
-            <w:r>
-              <w:rPr>
-                <w:lang w:eastAsia="zh-CN"/>
-              </w:rPr>
-              <w:t xml:space="preserve">        public </w:t>
-            </w:r>
-            <w:r>
-              <w:rPr>
-                <w:rFonts w:hint="eastAsia"/>
-                <w:lang w:eastAsia="zh-CN"/>
-              </w:rPr>
-              <w:t>ChildItem Item</w:t>
-            </w:r>
-          </w:p>
-          <w:p>
-            <w:pPr>
-              <w:ind w:firstLine="0"/>
-              <w:rPr>
-                <w:lang w:eastAsia="zh-CN"/>
-              </w:rPr>
-            </w:pPr>
-            <w:r>
-              <w:rPr>
-                <w:lang w:eastAsia="zh-CN"/>
-              </w:rPr>
-              <w:t xml:space="preserve">        {</w:t>
-            </w:r>
-          </w:p>
-          <w:p>
-            <w:pPr>
-              <w:ind w:firstLine="0"/>
-              <w:rPr>
-                <w:lang w:eastAsia="zh-CN"/>
-              </w:rPr>
-            </w:pPr>
-            <w:r>
-              <w:rPr>
-                <w:lang w:eastAsia="zh-CN"/>
-              </w:rPr>
-              <w:t xml:space="preserve">            get;</w:t>
-            </w:r>
-          </w:p>
-          <w:p>
-            <w:pPr>
-              <w:ind w:firstLine="0"/>
-              <w:rPr>
-                <w:lang w:eastAsia="zh-CN"/>
-              </w:rPr>
-            </w:pPr>
-            <w:r>
-              <w:rPr>
-                <w:lang w:eastAsia="zh-CN"/>
-              </w:rPr>
-              <w:t xml:space="preserve">            set;</w:t>
-            </w:r>
-          </w:p>
-          <w:p>
-            <w:pPr>
-              <w:ind w:firstLine="0"/>
-              <w:rPr>
-                <w:lang w:eastAsia="zh-CN"/>
-              </w:rPr>
-            </w:pPr>
-            <w:r>
-              <w:rPr>
-                <w:lang w:eastAsia="zh-CN"/>
-              </w:rPr>
               <w:t xml:space="preserve">        }</w:t>
             </w:r>
           </w:p>
@@ -29180,123 +30182,123 @@
               <w:rPr>
                 <w:lang w:eastAsia="zh-CN"/>
               </w:rPr>
+              <w:t xml:space="preserve">        [ProtoMember(2)]</w:t>
+            </w:r>
+          </w:p>
+          <w:p>
+            <w:pPr>
+              <w:ind w:firstLine="0"/>
+              <w:rPr>
+                <w:lang w:eastAsia="zh-CN"/>
+              </w:rPr>
+            </w:pPr>
+            <w:r>
+              <w:rPr>
+                <w:lang w:eastAsia="zh-CN"/>
+              </w:rPr>
+              <w:t xml:space="preserve">        [EntityField</w:t>
+            </w:r>
+            <w:r>
+              <w:rPr>
+                <w:rFonts w:hint="eastAsia"/>
+                <w:lang w:eastAsia="zh-CN"/>
+              </w:rPr>
+              <w:t>(</w:t>
+            </w:r>
+            <w:r>
+              <w:rPr>
+                <w:lang w:eastAsia="zh-CN"/>
+              </w:rPr>
+              <w:t>true</w:t>
+            </w:r>
+            <w:r>
+              <w:rPr>
+                <w:rFonts w:hint="eastAsia"/>
+                <w:lang w:eastAsia="zh-CN"/>
+              </w:rPr>
+              <w:t xml:space="preserve">, </w:t>
+            </w:r>
+            <w:r>
+              <w:rPr>
+                <w:lang w:eastAsia="zh-CN"/>
+              </w:rPr>
+              <w:t>ColumnDbType.Text</w:t>
+            </w:r>
+            <w:r>
+              <w:rPr>
+                <w:rFonts w:hint="eastAsia"/>
+                <w:lang w:eastAsia="zh-CN"/>
+              </w:rPr>
+              <w:t>)</w:t>
+            </w:r>
+            <w:r>
+              <w:rPr>
+                <w:lang w:eastAsia="zh-CN"/>
+              </w:rPr>
+              <w:t>]</w:t>
+            </w:r>
+          </w:p>
+          <w:p>
+            <w:pPr>
+              <w:ind w:firstLine="0"/>
+              <w:rPr>
+                <w:lang w:eastAsia="zh-CN"/>
+              </w:rPr>
+            </w:pPr>
+            <w:r>
+              <w:rPr>
+                <w:lang w:eastAsia="zh-CN"/>
+              </w:rPr>
+              <w:t xml:space="preserve">        public CacheList</w:t>
+            </w:r>
+            <w:r>
+              <w:rPr>
+                <w:rFonts w:hint="eastAsia"/>
+                <w:lang w:eastAsia="zh-CN"/>
+              </w:rPr>
+              <w:t>&lt;ChildItem&gt; Items</w:t>
+            </w:r>
+          </w:p>
+          <w:p>
+            <w:pPr>
+              <w:ind w:firstLine="0"/>
+              <w:rPr>
+                <w:lang w:eastAsia="zh-CN"/>
+              </w:rPr>
+            </w:pPr>
+            <w:r>
+              <w:rPr>
+                <w:lang w:eastAsia="zh-CN"/>
+              </w:rPr>
+              <w:t xml:space="preserve">        {</w:t>
+            </w:r>
+          </w:p>
+          <w:p>
+            <w:pPr>
+              <w:ind w:firstLine="0"/>
+              <w:rPr>
+                <w:lang w:eastAsia="zh-CN"/>
+              </w:rPr>
+            </w:pPr>
+            <w:r>
+              <w:rPr>
+                <w:lang w:eastAsia="zh-CN"/>
+              </w:rPr>
+              <w:t xml:space="preserve">            get;</w:t>
+            </w:r>
+          </w:p>
+          <w:p>
+            <w:pPr>
+              <w:ind w:firstLine="0"/>
+              <w:rPr>
+                <w:lang w:eastAsia="zh-CN"/>
+              </w:rPr>
+            </w:pPr>
+            <w:r>
+              <w:rPr>
+                <w:lang w:eastAsia="zh-CN"/>
+              </w:rPr>
               <w:lastRenderedPageBreak/>
-              <w:t xml:space="preserve">        [ProtoMember(2)]</w:t>
-            </w:r>
-          </w:p>
-          <w:p>
-            <w:pPr>
-              <w:ind w:firstLine="0"/>
-              <w:rPr>
-                <w:lang w:eastAsia="zh-CN"/>
-              </w:rPr>
-            </w:pPr>
-            <w:r>
-              <w:rPr>
-                <w:lang w:eastAsia="zh-CN"/>
-              </w:rPr>
-              <w:t xml:space="preserve">        [EntityField</w:t>
-            </w:r>
-            <w:r>
-              <w:rPr>
-                <w:rFonts w:hint="eastAsia"/>
-                <w:lang w:eastAsia="zh-CN"/>
-              </w:rPr>
-              <w:t>(</w:t>
-            </w:r>
-            <w:r>
-              <w:rPr>
-                <w:lang w:eastAsia="zh-CN"/>
-              </w:rPr>
-              <w:t>true</w:t>
-            </w:r>
-            <w:r>
-              <w:rPr>
-                <w:rFonts w:hint="eastAsia"/>
-                <w:lang w:eastAsia="zh-CN"/>
-              </w:rPr>
-              <w:t xml:space="preserve">, </w:t>
-            </w:r>
-            <w:r>
-              <w:rPr>
-                <w:lang w:eastAsia="zh-CN"/>
-              </w:rPr>
-              <w:t>ColumnDbType.Text</w:t>
-            </w:r>
-            <w:r>
-              <w:rPr>
-                <w:rFonts w:hint="eastAsia"/>
-                <w:lang w:eastAsia="zh-CN"/>
-              </w:rPr>
-              <w:t>)</w:t>
-            </w:r>
-            <w:r>
-              <w:rPr>
-                <w:lang w:eastAsia="zh-CN"/>
-              </w:rPr>
-              <w:t>]</w:t>
-            </w:r>
-          </w:p>
-          <w:p>
-            <w:pPr>
-              <w:ind w:firstLine="0"/>
-              <w:rPr>
-                <w:lang w:eastAsia="zh-CN"/>
-              </w:rPr>
-            </w:pPr>
-            <w:r>
-              <w:rPr>
-                <w:lang w:eastAsia="zh-CN"/>
-              </w:rPr>
-              <w:t xml:space="preserve">        public CacheList</w:t>
-            </w:r>
-            <w:r>
-              <w:rPr>
-                <w:rFonts w:hint="eastAsia"/>
-                <w:lang w:eastAsia="zh-CN"/>
-              </w:rPr>
-              <w:t>&lt;ChildItem&gt; Items</w:t>
-            </w:r>
-          </w:p>
-          <w:p>
-            <w:pPr>
-              <w:ind w:firstLine="0"/>
-              <w:rPr>
-                <w:lang w:eastAsia="zh-CN"/>
-              </w:rPr>
-            </w:pPr>
-            <w:r>
-              <w:rPr>
-                <w:lang w:eastAsia="zh-CN"/>
-              </w:rPr>
-              <w:t xml:space="preserve">        {</w:t>
-            </w:r>
-          </w:p>
-          <w:p>
-            <w:pPr>
-              <w:ind w:firstLine="0"/>
-              <w:rPr>
-                <w:lang w:eastAsia="zh-CN"/>
-              </w:rPr>
-            </w:pPr>
-            <w:r>
-              <w:rPr>
-                <w:lang w:eastAsia="zh-CN"/>
-              </w:rPr>
-              <w:t xml:space="preserve">            get;</w:t>
-            </w:r>
-          </w:p>
-          <w:p>
-            <w:pPr>
-              <w:ind w:firstLine="0"/>
-              <w:rPr>
-                <w:lang w:eastAsia="zh-CN"/>
-              </w:rPr>
-            </w:pPr>
-            <w:r>
-              <w:rPr>
-                <w:lang w:eastAsia="zh-CN"/>
-              </w:rPr>
               <w:t xml:space="preserve">            set;</w:t>
             </w:r>
           </w:p>
@@ -29998,6 +31000,7 @@
               <w:rPr>
                 <w:lang w:eastAsia="zh-CN"/>
               </w:rPr>
+              <w:lastRenderedPageBreak/>
               <w:t xml:space="preserve">            get;</w:t>
             </w:r>
           </w:p>
@@ -30550,7 +31553,6 @@
         <w:rPr>
           <w:lang w:eastAsia="zh-CN"/>
         </w:rPr>
-        <w:lastRenderedPageBreak/>
         <w:t>PersonalCacheStruct</w:t>
       </w:r>
       <w:r>
@@ -30730,6 +31732,7 @@
                 <w:rFonts w:hint="eastAsia"/>
                 <w:lang w:eastAsia="zh-CN"/>
               </w:rPr>
+              <w:lastRenderedPageBreak/>
               <w:t>//</w:t>
             </w:r>
             <w:r>
@@ -31198,7 +32201,6 @@
               <w:rPr>
                 <w:lang w:eastAsia="zh-CN"/>
               </w:rPr>
-              <w:lastRenderedPageBreak/>
               <w:t xml:space="preserve">    });</w:t>
             </w:r>
           </w:p>
@@ -31288,6 +32290,7 @@
               <w:rPr>
                 <w:lang w:eastAsia="zh-CN"/>
               </w:rPr>
+              <w:lastRenderedPageBreak/>
               <w:t>string pessionId = userId.ToString();</w:t>
             </w:r>
           </w:p>
@@ -31735,17 +32738,16 @@
           <w:lang w:eastAsia="zh-CN"/>
         </w:rPr>
       </w:pPr>
-      <w:bookmarkStart w:id="2" w:name="OLE_LINK7"/>
-      <w:bookmarkStart w:id="3" w:name="OLE_LINK8"/>
-      <w:r>
-        <w:rPr>
-          <w:lang w:eastAsia="zh-CN"/>
-        </w:rPr>
-        <w:lastRenderedPageBreak/>
+      <w:bookmarkStart w:id="6" w:name="OLE_LINK7"/>
+      <w:bookmarkStart w:id="7" w:name="OLE_LINK8"/>
+      <w:r>
+        <w:rPr>
+          <w:lang w:eastAsia="zh-CN"/>
+        </w:rPr>
         <w:t>MemoryCacheStruct</w:t>
       </w:r>
-      <w:bookmarkEnd w:id="2"/>
-      <w:bookmarkEnd w:id="3"/>
+      <w:bookmarkEnd w:id="6"/>
+      <w:bookmarkEnd w:id="7"/>
       <w:r>
         <w:rPr>
           <w:rFonts w:hint="eastAsia"/>
@@ -31774,16 +32776,16 @@
         </w:rPr>
         <w:t>使用此模型的实体需要继承</w:t>
       </w:r>
-      <w:bookmarkStart w:id="4" w:name="OLE_LINK5"/>
-      <w:bookmarkStart w:id="5" w:name="OLE_LINK6"/>
+      <w:bookmarkStart w:id="8" w:name="OLE_LINK5"/>
+      <w:bookmarkStart w:id="9" w:name="OLE_LINK6"/>
       <w:r>
         <w:rPr>
           <w:lang w:eastAsia="zh-CN"/>
         </w:rPr>
         <w:t>MemoryEntity</w:t>
       </w:r>
-      <w:bookmarkEnd w:id="4"/>
-      <w:bookmarkEnd w:id="5"/>
+      <w:bookmarkEnd w:id="8"/>
+      <w:bookmarkEnd w:id="9"/>
       <w:r>
         <w:rPr>
           <w:rFonts w:hint="eastAsia"/>
@@ -31810,6 +32812,7 @@
           <w:rFonts w:hint="eastAsia"/>
           <w:lang w:eastAsia="zh-CN"/>
         </w:rPr>
+        <w:lastRenderedPageBreak/>
         <w:t>用例</w:t>
       </w:r>
     </w:p>
@@ -32290,7 +33293,6 @@
               <w:rPr>
                 <w:lang w:eastAsia="zh-CN"/>
               </w:rPr>
-              <w:lastRenderedPageBreak/>
               <w:t>}</w:t>
             </w:r>
           </w:p>
@@ -32992,7 +33994,6 @@
           <w:rFonts w:hint="eastAsia"/>
           <w:lang w:eastAsia="zh-CN"/>
         </w:rPr>
-        <w:lastRenderedPageBreak/>
         <w:t>用例</w:t>
       </w:r>
     </w:p>
@@ -33094,6 +34095,7 @@
               <w:rPr>
                 <w:lang w:eastAsia="zh-CN"/>
               </w:rPr>
+              <w:lastRenderedPageBreak/>
               <w:t>{</w:t>
             </w:r>
           </w:p>
@@ -33597,7 +34599,6 @@
               <w:rPr>
                 <w:lang w:eastAsia="zh-CN"/>
               </w:rPr>
-              <w:lastRenderedPageBreak/>
               <w:t>var list = new List&lt;int&gt;();</w:t>
             </w:r>
           </w:p>
@@ -34250,7 +35251,6 @@
           <w:rFonts w:hint="eastAsia"/>
           <w:lang w:eastAsia="zh-CN"/>
         </w:rPr>
-        <w:lastRenderedPageBreak/>
         <w:t>Info</w:t>
       </w:r>
       <w:r>
@@ -34335,6 +35335,7 @@
           <w:rFonts w:hint="eastAsia"/>
           <w:lang w:eastAsia="zh-CN"/>
         </w:rPr>
+        <w:lastRenderedPageBreak/>
         <w:t>Exception</w:t>
       </w:r>
       <w:r>
@@ -34722,6 +35723,8 @@
           <w:lang w:val="zh-CN" w:eastAsia="zh-CN"/>
         </w:rPr>
       </w:pPr>
+      <w:bookmarkStart w:id="10" w:name="OLE_LINK11"/>
+      <w:bookmarkStart w:id="11" w:name="OLE_LINK12"/>
       <w:r>
         <w:rPr>
           <w:rFonts w:hint="eastAsia"/>
@@ -34737,6 +35740,8 @@
         <w:t>部署</w:t>
       </w:r>
     </w:p>
+    <w:bookmarkEnd w:id="10"/>
+    <w:bookmarkEnd w:id="11"/>
     <w:p>
       <w:pPr>
         <w:rPr>
@@ -34766,7 +35771,6 @@
           <w:rFonts w:hint="eastAsia"/>
           <w:lang w:val="zh-CN" w:eastAsia="zh-CN"/>
         </w:rPr>
-        <w:lastRenderedPageBreak/>
         <w:t>Service.aspx</w:t>
       </w:r>
       <w:r>
@@ -34848,6 +35852,7 @@
           <w:rFonts w:hint="eastAsia"/>
           <w:lang w:val="zh-CN" w:eastAsia="zh-CN"/>
         </w:rPr>
+        <w:lastRenderedPageBreak/>
         <w:t>OfficialService.aspx</w:t>
       </w:r>
       <w:r>
@@ -35386,7 +36391,6 @@
           <w:rFonts w:hint="eastAsia"/>
           <w:lang w:eastAsia="zh-CN"/>
         </w:rPr>
-        <w:lastRenderedPageBreak/>
         <w:t>设置应用程序池“</w:t>
       </w:r>
       <w:r>
@@ -35475,6 +36479,7 @@
           <w:rFonts w:hint="eastAsia"/>
           <w:lang w:eastAsia="zh-CN"/>
         </w:rPr>
+        <w:lastRenderedPageBreak/>
         <w:t>修改数据库连接，打开</w:t>
       </w:r>
       <w:r>
@@ -36013,7 +37018,6 @@
               <w:rPr>
                 <w:lang w:eastAsia="zh-CN"/>
               </w:rPr>
-              <w:lastRenderedPageBreak/>
               <w:t>set dbServer=.</w:t>
             </w:r>
             <w:r>
@@ -36702,8 +37706,8 @@
           <w:lang w:eastAsia="zh-CN"/>
         </w:rPr>
       </w:pPr>
-      <w:bookmarkStart w:id="6" w:name="_使用说明"/>
-      <w:bookmarkEnd w:id="6"/>
+      <w:bookmarkStart w:id="12" w:name="_使用说明"/>
+      <w:bookmarkEnd w:id="12"/>
     </w:p>
     <w:p>
       <w:pPr>
@@ -36720,7 +37724,6 @@
           <w:bCs/>
           <w:lang w:eastAsia="zh-CN"/>
         </w:rPr>
-        <w:lastRenderedPageBreak/>
         <w:t>使用说明</w:t>
       </w:r>
     </w:p>
@@ -36749,6 +37752,7 @@
           <w:rFonts w:hint="eastAsia"/>
           <w:lang w:eastAsia="zh-CN"/>
         </w:rPr>
+        <w:lastRenderedPageBreak/>
         <w:t>请求参数：由</w:t>
       </w:r>
       <w:r>
@@ -37454,6 +38458,119 @@
 <file path=word/numbering.xml><?xml version="1.0" encoding="utf-8"?>
 <w:numbering xmlns:ve="http://schemas.openxmlformats.org/markup-compatibility/2006" xmlns:o="urn:schemas-microsoft-com:office:office" xmlns:r="http://schemas.openxmlformats.org/officeDocument/2006/relationships" xmlns:m="http://schemas.openxmlformats.org/officeDocument/2006/math" xmlns:v="urn:schemas-microsoft-com:vml" xmlns:wp="http://schemas.openxmlformats.org/drawingml/2006/wordprocessingDrawing" xmlns:w10="urn:schemas-microsoft-com:office:word" xmlns:w="http://schemas.openxmlformats.org/wordprocessingml/2006/main" xmlns:wne="http://schemas.microsoft.com/office/word/2006/wordml">
   <w:abstractNum w:abstractNumId="0">
+    <w:nsid w:val="041120AA"/>
+    <w:multiLevelType w:val="hybridMultilevel"/>
+    <w:tmpl w:val="99E447BC"/>
+    <w:lvl w:ilvl="0" w:tplc="0409000B">
+      <w:start w:val="1"/>
+      <w:numFmt w:val="bullet"/>
+      <w:lvlText w:val=""/>
+      <w:lvlJc w:val="left"/>
+      <w:pPr>
+        <w:ind w:left="1200" w:hanging="420"/>
+      </w:pPr>
+      <w:rPr>
+        <w:rFonts w:ascii="Wingdings" w:hAnsi="Wingdings" w:hint="default"/>
+      </w:rPr>
+    </w:lvl>
+    <w:lvl w:ilvl="1" w:tplc="04090003" w:tentative="1">
+      <w:start w:val="1"/>
+      <w:numFmt w:val="bullet"/>
+      <w:lvlText w:val=""/>
+      <w:lvlJc w:val="left"/>
+      <w:pPr>
+        <w:ind w:left="1620" w:hanging="420"/>
+      </w:pPr>
+      <w:rPr>
+        <w:rFonts w:ascii="Wingdings" w:hAnsi="Wingdings" w:hint="default"/>
+      </w:rPr>
+    </w:lvl>
+    <w:lvl w:ilvl="2" w:tplc="04090005" w:tentative="1">
+      <w:start w:val="1"/>
+      <w:numFmt w:val="bullet"/>
+      <w:lvlText w:val=""/>
+      <w:lvlJc w:val="left"/>
+      <w:pPr>
+        <w:ind w:left="2040" w:hanging="420"/>
+      </w:pPr>
+      <w:rPr>
+        <w:rFonts w:ascii="Wingdings" w:hAnsi="Wingdings" w:hint="default"/>
+      </w:rPr>
+    </w:lvl>
+    <w:lvl w:ilvl="3" w:tplc="04090001" w:tentative="1">
+      <w:start w:val="1"/>
+      <w:numFmt w:val="bullet"/>
+      <w:lvlText w:val=""/>
+      <w:lvlJc w:val="left"/>
+      <w:pPr>
+        <w:ind w:left="2460" w:hanging="420"/>
+      </w:pPr>
+      <w:rPr>
+        <w:rFonts w:ascii="Wingdings" w:hAnsi="Wingdings" w:hint="default"/>
+      </w:rPr>
+    </w:lvl>
+    <w:lvl w:ilvl="4" w:tplc="04090003" w:tentative="1">
+      <w:start w:val="1"/>
+      <w:numFmt w:val="bullet"/>
+      <w:lvlText w:val=""/>
+      <w:lvlJc w:val="left"/>
+      <w:pPr>
+        <w:ind w:left="2880" w:hanging="420"/>
+      </w:pPr>
+      <w:rPr>
+        <w:rFonts w:ascii="Wingdings" w:hAnsi="Wingdings" w:hint="default"/>
+      </w:rPr>
+    </w:lvl>
+    <w:lvl w:ilvl="5" w:tplc="04090005" w:tentative="1">
+      <w:start w:val="1"/>
+      <w:numFmt w:val="bullet"/>
+      <w:lvlText w:val=""/>
+      <w:lvlJc w:val="left"/>
+      <w:pPr>
+        <w:ind w:left="3300" w:hanging="420"/>
+      </w:pPr>
+      <w:rPr>
+        <w:rFonts w:ascii="Wingdings" w:hAnsi="Wingdings" w:hint="default"/>
+      </w:rPr>
+    </w:lvl>
+    <w:lvl w:ilvl="6" w:tplc="04090001" w:tentative="1">
+      <w:start w:val="1"/>
+      <w:numFmt w:val="bullet"/>
+      <w:lvlText w:val=""/>
+      <w:lvlJc w:val="left"/>
+      <w:pPr>
+        <w:ind w:left="3720" w:hanging="420"/>
+      </w:pPr>
+      <w:rPr>
+        <w:rFonts w:ascii="Wingdings" w:hAnsi="Wingdings" w:hint="default"/>
+      </w:rPr>
+    </w:lvl>
+    <w:lvl w:ilvl="7" w:tplc="04090003" w:tentative="1">
+      <w:start w:val="1"/>
+      <w:numFmt w:val="bullet"/>
+      <w:lvlText w:val=""/>
+      <w:lvlJc w:val="left"/>
+      <w:pPr>
+        <w:ind w:left="4140" w:hanging="420"/>
+      </w:pPr>
+      <w:rPr>
+        <w:rFonts w:ascii="Wingdings" w:hAnsi="Wingdings" w:hint="default"/>
+      </w:rPr>
+    </w:lvl>
+    <w:lvl w:ilvl="8" w:tplc="04090005" w:tentative="1">
+      <w:start w:val="1"/>
+      <w:numFmt w:val="bullet"/>
+      <w:lvlText w:val=""/>
+      <w:lvlJc w:val="left"/>
+      <w:pPr>
+        <w:ind w:left="4560" w:hanging="420"/>
+      </w:pPr>
+      <w:rPr>
+        <w:rFonts w:ascii="Wingdings" w:hAnsi="Wingdings" w:hint="default"/>
+      </w:rPr>
+    </w:lvl>
+  </w:abstractNum>
+  <w:abstractNum w:abstractNumId="1">
     <w:nsid w:val="0FC81FDE"/>
     <w:multiLevelType w:val="hybridMultilevel"/>
     <w:tmpl w:val="01187580"/>
@@ -37539,7 +38656,7 @@
       </w:pPr>
     </w:lvl>
   </w:abstractNum>
-  <w:abstractNum w:abstractNumId="1">
+  <w:abstractNum w:abstractNumId="2">
     <w:nsid w:val="278C70BF"/>
     <w:multiLevelType w:val="hybridMultilevel"/>
     <w:tmpl w:val="A0E04BE4"/>
@@ -37628,7 +38745,7 @@
       </w:pPr>
     </w:lvl>
   </w:abstractNum>
-  <w:abstractNum w:abstractNumId="2">
+  <w:abstractNum w:abstractNumId="3">
     <w:nsid w:val="2D60072B"/>
     <w:multiLevelType w:val="hybridMultilevel"/>
     <w:tmpl w:val="BFAA8028"/>
@@ -37714,7 +38831,7 @@
       </w:pPr>
     </w:lvl>
   </w:abstractNum>
-  <w:abstractNum w:abstractNumId="3">
+  <w:abstractNum w:abstractNumId="4">
     <w:nsid w:val="2FE47F65"/>
     <w:multiLevelType w:val="hybridMultilevel"/>
     <w:tmpl w:val="1E5E73A6"/>
@@ -37827,7 +38944,7 @@
       </w:rPr>
     </w:lvl>
   </w:abstractNum>
-  <w:abstractNum w:abstractNumId="4">
+  <w:abstractNum w:abstractNumId="5">
     <w:nsid w:val="392E5912"/>
     <w:multiLevelType w:val="hybridMultilevel"/>
     <w:tmpl w:val="0768A442"/>
@@ -37916,7 +39033,7 @@
       </w:pPr>
     </w:lvl>
   </w:abstractNum>
-  <w:abstractNum w:abstractNumId="5">
+  <w:abstractNum w:abstractNumId="6">
     <w:nsid w:val="3E7852C7"/>
     <w:multiLevelType w:val="hybridMultilevel"/>
     <w:tmpl w:val="B1CEAF68"/>
@@ -38005,7 +39122,7 @@
       </w:pPr>
     </w:lvl>
   </w:abstractNum>
-  <w:abstractNum w:abstractNumId="6">
+  <w:abstractNum w:abstractNumId="7">
     <w:nsid w:val="4D8B0BBA"/>
     <w:multiLevelType w:val="hybridMultilevel"/>
     <w:tmpl w:val="23D60EA4"/>
@@ -38095,17 +39212,17 @@
       </w:pPr>
     </w:lvl>
   </w:abstractNum>
-  <w:abstractNum w:abstractNumId="7">
-    <w:nsid w:val="59E43C04"/>
+  <w:abstractNum w:abstractNumId="8">
+    <w:nsid w:val="5882454C"/>
     <w:multiLevelType w:val="hybridMultilevel"/>
-    <w:tmpl w:val="39EEB6BC"/>
-    <w:lvl w:ilvl="0" w:tplc="04090001">
+    <w:tmpl w:val="8E1099AC"/>
+    <w:lvl w:ilvl="0" w:tplc="0409000B">
       <w:start w:val="1"/>
       <w:numFmt w:val="bullet"/>
-      <w:lvlText w:val=""/>
+      <w:lvlText w:val=""/>
       <w:lvlJc w:val="left"/>
       <w:pPr>
-        <w:ind w:left="780" w:hanging="420"/>
+        <w:ind w:left="1200" w:hanging="420"/>
       </w:pPr>
       <w:rPr>
         <w:rFonts w:ascii="Wingdings" w:hAnsi="Wingdings" w:hint="default"/>
@@ -38117,7 +39234,7 @@
       <w:lvlText w:val=""/>
       <w:lvlJc w:val="left"/>
       <w:pPr>
-        <w:ind w:left="1200" w:hanging="420"/>
+        <w:ind w:left="1620" w:hanging="420"/>
       </w:pPr>
       <w:rPr>
         <w:rFonts w:ascii="Wingdings" w:hAnsi="Wingdings" w:hint="default"/>
@@ -38129,7 +39246,7 @@
       <w:lvlText w:val=""/>
       <w:lvlJc w:val="left"/>
       <w:pPr>
-        <w:ind w:left="1620" w:hanging="420"/>
+        <w:ind w:left="2040" w:hanging="420"/>
       </w:pPr>
       <w:rPr>
         <w:rFonts w:ascii="Wingdings" w:hAnsi="Wingdings" w:hint="default"/>
@@ -38141,7 +39258,7 @@
       <w:lvlText w:val=""/>
       <w:lvlJc w:val="left"/>
       <w:pPr>
-        <w:ind w:left="2040" w:hanging="420"/>
+        <w:ind w:left="2460" w:hanging="420"/>
       </w:pPr>
       <w:rPr>
         <w:rFonts w:ascii="Wingdings" w:hAnsi="Wingdings" w:hint="default"/>
@@ -38153,7 +39270,7 @@
       <w:lvlText w:val=""/>
       <w:lvlJc w:val="left"/>
       <w:pPr>
-        <w:ind w:left="2460" w:hanging="420"/>
+        <w:ind w:left="2880" w:hanging="420"/>
       </w:pPr>
       <w:rPr>
         <w:rFonts w:ascii="Wingdings" w:hAnsi="Wingdings" w:hint="default"/>
@@ -38165,7 +39282,7 @@
       <w:lvlText w:val=""/>
       <w:lvlJc w:val="left"/>
       <w:pPr>
-        <w:ind w:left="2880" w:hanging="420"/>
+        <w:ind w:left="3300" w:hanging="420"/>
       </w:pPr>
       <w:rPr>
         <w:rFonts w:ascii="Wingdings" w:hAnsi="Wingdings" w:hint="default"/>
@@ -38177,7 +39294,7 @@
       <w:lvlText w:val=""/>
       <w:lvlJc w:val="left"/>
       <w:pPr>
-        <w:ind w:left="3300" w:hanging="420"/>
+        <w:ind w:left="3720" w:hanging="420"/>
       </w:pPr>
       <w:rPr>
         <w:rFonts w:ascii="Wingdings" w:hAnsi="Wingdings" w:hint="default"/>
@@ -38189,7 +39306,7 @@
       <w:lvlText w:val=""/>
       <w:lvlJc w:val="left"/>
       <w:pPr>
-        <w:ind w:left="3720" w:hanging="420"/>
+        <w:ind w:left="4140" w:hanging="420"/>
       </w:pPr>
       <w:rPr>
         <w:rFonts w:ascii="Wingdings" w:hAnsi="Wingdings" w:hint="default"/>
@@ -38201,14 +39318,127 @@
       <w:lvlText w:val=""/>
       <w:lvlJc w:val="left"/>
       <w:pPr>
-        <w:ind w:left="4140" w:hanging="420"/>
+        <w:ind w:left="4560" w:hanging="420"/>
       </w:pPr>
       <w:rPr>
         <w:rFonts w:ascii="Wingdings" w:hAnsi="Wingdings" w:hint="default"/>
       </w:rPr>
     </w:lvl>
   </w:abstractNum>
-  <w:abstractNum w:abstractNumId="8">
+  <w:abstractNum w:abstractNumId="9">
+    <w:nsid w:val="59E43C04"/>
+    <w:multiLevelType w:val="hybridMultilevel"/>
+    <w:tmpl w:val="39EEB6BC"/>
+    <w:lvl w:ilvl="0" w:tplc="04090001">
+      <w:start w:val="1"/>
+      <w:numFmt w:val="bullet"/>
+      <w:lvlText w:val=""/>
+      <w:lvlJc w:val="left"/>
+      <w:pPr>
+        <w:ind w:left="780" w:hanging="420"/>
+      </w:pPr>
+      <w:rPr>
+        <w:rFonts w:ascii="Wingdings" w:hAnsi="Wingdings" w:hint="default"/>
+      </w:rPr>
+    </w:lvl>
+    <w:lvl w:ilvl="1" w:tplc="04090003" w:tentative="1">
+      <w:start w:val="1"/>
+      <w:numFmt w:val="bullet"/>
+      <w:lvlText w:val=""/>
+      <w:lvlJc w:val="left"/>
+      <w:pPr>
+        <w:ind w:left="1200" w:hanging="420"/>
+      </w:pPr>
+      <w:rPr>
+        <w:rFonts w:ascii="Wingdings" w:hAnsi="Wingdings" w:hint="default"/>
+      </w:rPr>
+    </w:lvl>
+    <w:lvl w:ilvl="2" w:tplc="04090005" w:tentative="1">
+      <w:start w:val="1"/>
+      <w:numFmt w:val="bullet"/>
+      <w:lvlText w:val=""/>
+      <w:lvlJc w:val="left"/>
+      <w:pPr>
+        <w:ind w:left="1620" w:hanging="420"/>
+      </w:pPr>
+      <w:rPr>
+        <w:rFonts w:ascii="Wingdings" w:hAnsi="Wingdings" w:hint="default"/>
+      </w:rPr>
+    </w:lvl>
+    <w:lvl w:ilvl="3" w:tplc="04090001" w:tentative="1">
+      <w:start w:val="1"/>
+      <w:numFmt w:val="bullet"/>
+      <w:lvlText w:val=""/>
+      <w:lvlJc w:val="left"/>
+      <w:pPr>
+        <w:ind w:left="2040" w:hanging="420"/>
+      </w:pPr>
+      <w:rPr>
+        <w:rFonts w:ascii="Wingdings" w:hAnsi="Wingdings" w:hint="default"/>
+      </w:rPr>
+    </w:lvl>
+    <w:lvl w:ilvl="4" w:tplc="04090003" w:tentative="1">
+      <w:start w:val="1"/>
+      <w:numFmt w:val="bullet"/>
+      <w:lvlText w:val=""/>
+      <w:lvlJc w:val="left"/>
+      <w:pPr>
+        <w:ind w:left="2460" w:hanging="420"/>
+      </w:pPr>
+      <w:rPr>
+        <w:rFonts w:ascii="Wingdings" w:hAnsi="Wingdings" w:hint="default"/>
+      </w:rPr>
+    </w:lvl>
+    <w:lvl w:ilvl="5" w:tplc="04090005" w:tentative="1">
+      <w:start w:val="1"/>
+      <w:numFmt w:val="bullet"/>
+      <w:lvlText w:val=""/>
+      <w:lvlJc w:val="left"/>
+      <w:pPr>
+        <w:ind w:left="2880" w:hanging="420"/>
+      </w:pPr>
+      <w:rPr>
+        <w:rFonts w:ascii="Wingdings" w:hAnsi="Wingdings" w:hint="default"/>
+      </w:rPr>
+    </w:lvl>
+    <w:lvl w:ilvl="6" w:tplc="04090001" w:tentative="1">
+      <w:start w:val="1"/>
+      <w:numFmt w:val="bullet"/>
+      <w:lvlText w:val=""/>
+      <w:lvlJc w:val="left"/>
+      <w:pPr>
+        <w:ind w:left="3300" w:hanging="420"/>
+      </w:pPr>
+      <w:rPr>
+        <w:rFonts w:ascii="Wingdings" w:hAnsi="Wingdings" w:hint="default"/>
+      </w:rPr>
+    </w:lvl>
+    <w:lvl w:ilvl="7" w:tplc="04090003" w:tentative="1">
+      <w:start w:val="1"/>
+      <w:numFmt w:val="bullet"/>
+      <w:lvlText w:val=""/>
+      <w:lvlJc w:val="left"/>
+      <w:pPr>
+        <w:ind w:left="3720" w:hanging="420"/>
+      </w:pPr>
+      <w:rPr>
+        <w:rFonts w:ascii="Wingdings" w:hAnsi="Wingdings" w:hint="default"/>
+      </w:rPr>
+    </w:lvl>
+    <w:lvl w:ilvl="8" w:tplc="04090005" w:tentative="1">
+      <w:start w:val="1"/>
+      <w:numFmt w:val="bullet"/>
+      <w:lvlText w:val=""/>
+      <w:lvlJc w:val="left"/>
+      <w:pPr>
+        <w:ind w:left="4140" w:hanging="420"/>
+      </w:pPr>
+      <w:rPr>
+        <w:rFonts w:ascii="Wingdings" w:hAnsi="Wingdings" w:hint="default"/>
+      </w:rPr>
+    </w:lvl>
+  </w:abstractNum>
+  <w:abstractNum w:abstractNumId="10">
     <w:nsid w:val="5B4776C8"/>
     <w:multiLevelType w:val="hybridMultilevel"/>
     <w:tmpl w:val="80D86002"/>
@@ -38294,7 +39524,7 @@
       </w:pPr>
     </w:lvl>
   </w:abstractNum>
-  <w:abstractNum w:abstractNumId="9">
+  <w:abstractNum w:abstractNumId="11">
     <w:nsid w:val="63197EB9"/>
     <w:multiLevelType w:val="hybridMultilevel"/>
     <w:tmpl w:val="98C897EC"/>
@@ -38380,7 +39610,7 @@
       </w:pPr>
     </w:lvl>
   </w:abstractNum>
-  <w:abstractNum w:abstractNumId="10">
+  <w:abstractNum w:abstractNumId="12">
     <w:nsid w:val="75EE06AC"/>
     <w:multiLevelType w:val="hybridMultilevel"/>
     <w:tmpl w:val="57A82D7A"/>
@@ -38469,7 +39699,7 @@
       </w:pPr>
     </w:lvl>
   </w:abstractNum>
-  <w:abstractNum w:abstractNumId="11">
+  <w:abstractNum w:abstractNumId="13">
     <w:nsid w:val="7BF40483"/>
     <w:multiLevelType w:val="hybridMultilevel"/>
     <w:tmpl w:val="BFAA8028"/>
@@ -38556,40 +39786,46 @@
     </w:lvl>
   </w:abstractNum>
   <w:num w:numId="1">
+    <w:abstractNumId w:val="6"/>
+  </w:num>
+  <w:num w:numId="2">
+    <w:abstractNumId w:val="12"/>
+  </w:num>
+  <w:num w:numId="3">
     <w:abstractNumId w:val="5"/>
   </w:num>
-  <w:num w:numId="2">
+  <w:num w:numId="4">
+    <w:abstractNumId w:val="4"/>
+  </w:num>
+  <w:num w:numId="5">
+    <w:abstractNumId w:val="7"/>
+  </w:num>
+  <w:num w:numId="6">
+    <w:abstractNumId w:val="2"/>
+  </w:num>
+  <w:num w:numId="7">
+    <w:abstractNumId w:val="9"/>
+  </w:num>
+  <w:num w:numId="8">
+    <w:abstractNumId w:val="1"/>
+  </w:num>
+  <w:num w:numId="9">
+    <w:abstractNumId w:val="11"/>
+  </w:num>
+  <w:num w:numId="10">
+    <w:abstractNumId w:val="13"/>
+  </w:num>
+  <w:num w:numId="11">
     <w:abstractNumId w:val="10"/>
   </w:num>
-  <w:num w:numId="3">
-    <w:abstractNumId w:val="4"/>
-  </w:num>
-  <w:num w:numId="4">
+  <w:num w:numId="12">
     <w:abstractNumId w:val="3"/>
   </w:num>
-  <w:num w:numId="5">
-    <w:abstractNumId w:val="6"/>
-  </w:num>
-  <w:num w:numId="6">
-    <w:abstractNumId w:val="1"/>
-  </w:num>
-  <w:num w:numId="7">
-    <w:abstractNumId w:val="7"/>
-  </w:num>
-  <w:num w:numId="8">
+  <w:num w:numId="13">
     <w:abstractNumId w:val="0"/>
   </w:num>
-  <w:num w:numId="9">
-    <w:abstractNumId w:val="9"/>
-  </w:num>
-  <w:num w:numId="10">
-    <w:abstractNumId w:val="11"/>
-  </w:num>
-  <w:num w:numId="11">
+  <w:num w:numId="14">
     <w:abstractNumId w:val="8"/>
-  </w:num>
-  <w:num w:numId="12">
-    <w:abstractNumId w:val="2"/>
   </w:num>
 </w:numbering>
 </file>

</xml_diff>